<commit_message>
Added loop, quicksave before changing memory deletion
</commit_message>
<xml_diff>
--- a/Labs/Lab 3/Lab 3 design document.docx
+++ b/Labs/Lab 3/Lab 3 design document.docx
@@ -69,13 +69,29 @@
         <w:t>ame</w:t>
       </w:r>
     </w:p>
-    <w:p/>
-    <w:p>
-      <w:pPr>
-        <w:rPr>
-          <w:rFonts w:hint="eastAsia"/>
-        </w:rPr>
-      </w:pPr>
+    <w:p>
+      <w:pPr>
+        <w:rPr>
+          <w:rFonts w:hint="eastAsia"/>
+        </w:rPr>
+      </w:pPr>
+      <w:r>
+        <w:rPr>
+          <w:rFonts w:hint="eastAsia"/>
+        </w:rPr>
+        <w:t>(</w:t>
+      </w:r>
+      <w:r>
+        <w:rPr>
+          <w:color w:val="0000FF"/>
+        </w:rPr>
+        <w:t>Blue text</w:t>
+      </w:r>
+      <w:r>
+        <w:t xml:space="preserve"> was added as I expanded the design)</w:t>
+      </w:r>
+    </w:p>
+    <w:p>
       <w:r>
         <w:rPr>
           <w:rFonts w:hint="eastAsia"/>
@@ -132,8 +148,16 @@
         <w:t>Number of rounds</w:t>
       </w:r>
       <w:r>
-        <w:t xml:space="preserve"> (up to 5000)</w:t>
-      </w:r>
+        <w:t xml:space="preserve"> (up to </w:t>
+      </w:r>
+      <w:r>
+        <w:t>10</w:t>
+      </w:r>
+      <w:r>
+        <w:t>000)</w:t>
+      </w:r>
+      <w:bookmarkStart w:id="0" w:name="_GoBack"/>
+      <w:bookmarkEnd w:id="0"/>
     </w:p>
     <w:p>
       <w:pPr>
@@ -281,8 +305,6 @@
       <w:r>
         <w:t>the number each player rolls</w:t>
       </w:r>
-      <w:bookmarkStart w:id="0" w:name="_GoBack"/>
-      <w:bookmarkEnd w:id="0"/>
     </w:p>
     <w:p>
       <w:pPr>
@@ -365,12 +387,24 @@
         <w:tab/>
         <w:t>Die for player 1</w:t>
       </w:r>
+      <w:r>
+        <w:rPr>
+          <w:color w:val="0000FF"/>
+        </w:rPr>
+        <w:t xml:space="preserve"> - pointer</w:t>
+      </w:r>
     </w:p>
     <w:p>
       <w:r>
         <w:tab/>
         <w:t>Die for player 2</w:t>
       </w:r>
+      <w:r>
+        <w:rPr>
+          <w:color w:val="0000FF"/>
+        </w:rPr>
+        <w:t xml:space="preserve"> - pointer</w:t>
+      </w:r>
     </w:p>
     <w:p>
       <w:r>
@@ -387,6 +421,65 @@
       </w:r>
     </w:p>
     <w:p>
+      <w:r>
+        <w:tab/>
+      </w:r>
+      <w:proofErr w:type="spellStart"/>
+      <w:proofErr w:type="gramStart"/>
+      <w:r>
+        <w:t>MainMenu</w:t>
+      </w:r>
+      <w:proofErr w:type="spellEnd"/>
+      <w:r>
+        <w:t>(</w:t>
+      </w:r>
+      <w:proofErr w:type="gramEnd"/>
+      <w:r>
+        <w:t>)</w:t>
+      </w:r>
+    </w:p>
+    <w:p>
+      <w:r>
+        <w:tab/>
+      </w:r>
+      <w:proofErr w:type="spellStart"/>
+      <w:proofErr w:type="gramStart"/>
+      <w:r>
+        <w:t>GameSetup</w:t>
+      </w:r>
+      <w:proofErr w:type="spellEnd"/>
+      <w:r>
+        <w:t>(</w:t>
+      </w:r>
+      <w:proofErr w:type="gramEnd"/>
+      <w:r>
+        <w:t>)</w:t>
+      </w:r>
+    </w:p>
+    <w:p>
+      <w:pPr>
+        <w:rPr>
+          <w:rFonts w:hint="eastAsia"/>
+        </w:rPr>
+      </w:pPr>
+      <w:r>
+        <w:tab/>
+      </w:r>
+      <w:proofErr w:type="spellStart"/>
+      <w:proofErr w:type="gramStart"/>
+      <w:r>
+        <w:t>PlayGame</w:t>
+      </w:r>
+      <w:proofErr w:type="spellEnd"/>
+      <w:r>
+        <w:t>(</w:t>
+      </w:r>
+      <w:proofErr w:type="gramEnd"/>
+      <w:r>
+        <w:t>)</w:t>
+      </w:r>
+    </w:p>
+    <w:p>
       <w:pPr>
         <w:rPr>
           <w:b/>
@@ -418,22 +511,35 @@
       </w:r>
     </w:p>
     <w:p>
-      <w:pPr>
-        <w:rPr>
-          <w:rFonts w:hint="eastAsia"/>
-        </w:rPr>
-      </w:pPr>
       <w:r>
         <w:tab/>
         <w:t xml:space="preserve">Integer number of sides </w:t>
       </w:r>
     </w:p>
     <w:p>
+      <w:pPr>
+        <w:rPr>
+          <w:rFonts w:hint="eastAsia"/>
+          <w:color w:val="0000FF"/>
+        </w:rPr>
+      </w:pPr>
+      <w:r>
+        <w:tab/>
+      </w:r>
+      <w:r>
+        <w:rPr>
+          <w:color w:val="0000FF"/>
+        </w:rPr>
+        <w:t>Bool loaded or not</w:t>
+      </w:r>
+    </w:p>
+    <w:p>
       <w:r>
         <w:rPr>
           <w:rFonts w:hint="eastAsia"/>
           <w:u w:val="single"/>
         </w:rPr>
+        <w:lastRenderedPageBreak/>
         <w:t>P</w:t>
       </w:r>
       <w:r>
@@ -449,20 +555,15 @@
     <w:p>
       <w:r>
         <w:tab/>
-        <w:t>Roll die – returns a random number between 1 and $</w:t>
+        <w:t xml:space="preserve">Roll die – returns a random number between 1 and </w:t>
       </w:r>
       <w:proofErr w:type="spellStart"/>
       <w:r>
-        <w:t>sideNumber</w:t>
+        <w:t>numSides</w:t>
       </w:r>
       <w:proofErr w:type="spellEnd"/>
     </w:p>
     <w:p>
-      <w:pPr>
-        <w:rPr>
-          <w:rFonts w:hint="eastAsia"/>
-        </w:rPr>
-      </w:pPr>
       <w:r>
         <w:tab/>
       </w:r>
@@ -475,7 +576,6 @@
           <w:rFonts w:hint="eastAsia"/>
           <w:b/>
         </w:rPr>
-        <w:lastRenderedPageBreak/>
         <w:t>L</w:t>
       </w:r>
       <w:r>
@@ -507,17 +607,11 @@
     <w:p>
       <w:r>
         <w:tab/>
-        <w:t xml:space="preserve">Roll die – returns a random number between </w:t>
-      </w:r>
-      <w:r>
-        <w:t>2</w:t>
-      </w:r>
-      <w:r>
-        <w:t xml:space="preserve"> and $</w:t>
+        <w:t xml:space="preserve">Roll die – returns a random number between 2 and </w:t>
       </w:r>
       <w:proofErr w:type="spellStart"/>
       <w:r>
-        <w:t>sideNumber</w:t>
+        <w:t>numSides</w:t>
       </w:r>
       <w:proofErr w:type="spellEnd"/>
     </w:p>
@@ -528,6 +622,63 @@
           <w:rFonts w:hint="eastAsia"/>
         </w:rPr>
       </w:pPr>
+    </w:p>
+    <w:p/>
+    <w:p>
+      <w:pPr>
+        <w:rPr>
+          <w:b/>
+        </w:rPr>
+      </w:pPr>
+      <w:r>
+        <w:rPr>
+          <w:rFonts w:hint="eastAsia"/>
+          <w:b/>
+        </w:rPr>
+        <w:t>T</w:t>
+      </w:r>
+      <w:r>
+        <w:rPr>
+          <w:b/>
+        </w:rPr>
+        <w:t>est Plan</w:t>
+      </w:r>
+    </w:p>
+    <w:p/>
+    <w:p>
+      <w:r>
+        <w:rPr>
+          <w:rFonts w:hint="eastAsia"/>
+        </w:rPr>
+        <w:t>I</w:t>
+      </w:r>
+      <w:r>
+        <w:t>nput validation (user enters too high, too low, zero, decimal, letters)</w:t>
+      </w:r>
+    </w:p>
+    <w:p>
+      <w:r>
+        <w:rPr>
+          <w:rFonts w:hint="eastAsia"/>
+        </w:rPr>
+        <w:t>L</w:t>
+      </w:r>
+      <w:r>
+        <w:t>oaded die wins long term</w:t>
+      </w:r>
+    </w:p>
+    <w:p>
+      <w:r>
+        <w:t xml:space="preserve">You need to include test results using different combinations of Die and </w:t>
+      </w:r>
+      <w:proofErr w:type="spellStart"/>
+      <w:r>
+        <w:t>LoadedDie</w:t>
+      </w:r>
+      <w:proofErr w:type="spellEnd"/>
+      <w:r>
+        <w:t xml:space="preserve"> for each player and different numbers of sides for each player in the test plan table in the reflection document</w:t>
+      </w:r>
     </w:p>
     <w:p/>
     <w:p/>
@@ -535,49 +686,102 @@
       <w:r>
         <w:rPr>
           <w:rFonts w:hint="eastAsia"/>
-        </w:rPr>
-        <w:t>T</w:t>
-      </w:r>
-      <w:r>
-        <w:t>est Plan</w:t>
+          <w:b/>
+        </w:rPr>
+        <w:t>R</w:t>
+      </w:r>
+      <w:r>
+        <w:rPr>
+          <w:b/>
+        </w:rPr>
+        <w:t>eflection</w:t>
+      </w:r>
+    </w:p>
+    <w:p>
+      <w:r>
+        <w:t>This program turned out to be more</w:t>
+      </w:r>
+      <w:r>
+        <w:t xml:space="preserve"> difficult than I </w:t>
+      </w:r>
+      <w:r>
+        <w:t>initially anticipated</w:t>
+      </w:r>
+      <w:r>
+        <w:t>.</w:t>
+      </w:r>
+    </w:p>
+    <w:p>
+      <w:r>
+        <w:rPr>
+          <w:rFonts w:hint="eastAsia"/>
+        </w:rPr>
+        <w:t>I</w:t>
+      </w:r>
+      <w:r>
+        <w:t xml:space="preserve"> needed to add:</w:t>
+      </w:r>
+    </w:p>
+    <w:p>
+      <w:r>
+        <w:tab/>
+        <w:t>Die: flag for whether loaded or not</w:t>
+      </w:r>
+    </w:p>
+    <w:p>
+      <w:r>
+        <w:t xml:space="preserve"> </w:t>
+      </w:r>
+      <w:r>
+        <w:tab/>
+        <w:t>Game: Die to Die pointer</w:t>
+      </w:r>
+    </w:p>
+    <w:p>
+      <w:r>
+        <w:tab/>
+        <w:t>Game: flag for checking memory allocation for die</w:t>
       </w:r>
     </w:p>
     <w:p/>
     <w:p>
-      <w:pPr>
-        <w:rPr>
-          <w:rFonts w:hint="eastAsia"/>
-        </w:rPr>
-      </w:pPr>
-    </w:p>
-    <w:p>
-      <w:r>
-        <w:rPr>
-          <w:rFonts w:hint="eastAsia"/>
-        </w:rPr>
-        <w:t>I</w:t>
-      </w:r>
-      <w:r>
-        <w:t>nput validation (user enters too high, too low, zero, decimal, letters)</w:t>
-      </w:r>
-    </w:p>
-    <w:p>
-      <w:r>
-        <w:rPr>
-          <w:rFonts w:hint="eastAsia"/>
-        </w:rPr>
-        <w:t>L</w:t>
-      </w:r>
-      <w:r>
-        <w:t>oaded die wins long term</w:t>
-      </w:r>
-    </w:p>
-    <w:p>
-      <w:pPr>
-        <w:rPr>
-          <w:rFonts w:hint="eastAsia"/>
-        </w:rPr>
-      </w:pPr>
+      <w:r>
+        <w:t xml:space="preserve">I had trouble getting the overloaded function to work with a pointer: die was getting created, and the </w:t>
+      </w:r>
+      <w:proofErr w:type="spellStart"/>
+      <w:r>
+        <w:t>getLoaded</w:t>
+      </w:r>
+      <w:proofErr w:type="spellEnd"/>
+      <w:r>
+        <w:t xml:space="preserve"> flag was correctly reporting whether it was loaded or not, but </w:t>
+      </w:r>
+      <w:proofErr w:type="spellStart"/>
+      <w:r>
+        <w:t>locaded</w:t>
+      </w:r>
+      <w:proofErr w:type="spellEnd"/>
+      <w:r>
+        <w:t xml:space="preserve"> die were still using the regular Die </w:t>
+      </w:r>
+      <w:proofErr w:type="spellStart"/>
+      <w:r>
+        <w:t>rool</w:t>
+      </w:r>
+      <w:proofErr w:type="spellEnd"/>
+      <w:r>
+        <w:t xml:space="preserve"> function. Solved with virtual.</w:t>
+      </w:r>
+    </w:p>
+    <w:p>
+      <w:r>
+        <w:t xml:space="preserve"> </w:t>
+      </w:r>
+    </w:p>
+    <w:p>
+      <w:r>
+        <w:t>describe changes from original design - describe problems encountered and solutions</w:t>
+      </w:r>
     </w:p>
     <w:sectPr>
       <w:pgSz w:w="11906" w:h="16838"/>

</xml_diff>

<commit_message>
Final version, fixed memory allocation/deletion
</commit_message>
<xml_diff>
--- a/Labs/Lab 3/Lab 3 design document.docx
+++ b/Labs/Lab 3/Lab 3 design document.docx
@@ -3,14 +3,32 @@
 <w:document xmlns:wpc="http://schemas.microsoft.com/office/word/2010/wordprocessingCanvas" xmlns:cx="http://schemas.microsoft.com/office/drawing/2014/chartex" xmlns:cx1="http://schemas.microsoft.com/office/drawing/2015/9/8/chartex" xmlns:cx2="http://schemas.microsoft.com/office/drawing/2015/10/21/chartex" xmlns:cx3="http://schemas.microsoft.com/office/drawing/2016/5/9/chartex" xmlns:cx4="http://schemas.microsoft.com/office/drawing/2016/5/10/chartex" xmlns:cx5="http://schemas.microsoft.com/office/drawing/2016/5/11/chartex" xmlns:cx6="http://schemas.microsoft.com/office/drawing/2016/5/12/chartex" xmlns:cx7="http://schemas.microsoft.com/office/drawing/2016/5/13/chartex" xmlns:cx8="http://schemas.microsoft.com/office/drawing/2016/5/14/chartex" xmlns:mc="http://schemas.openxmlformats.org/markup-compatibility/2006" xmlns:aink="http://schemas.microsoft.com/office/drawing/2016/ink" xmlns:am3d="http://schemas.microsoft.com/office/drawing/2017/model3d" xmlns:o="urn:schemas-microsoft-com:office:office" xmlns:r="http://schemas.openxmlformats.org/officeDocument/2006/relationships" xmlns:m="http://schemas.openxmlformats.org/officeDocument/2006/math" xmlns:v="urn:schemas-microsoft-com:vml" xmlns:wp14="http://schemas.microsoft.com/office/word/2010/wordprocessingDrawing" xmlns:wp="http://schemas.openxmlformats.org/drawingml/2006/wordprocessingDrawing" xmlns:w10="urn:schemas-microsoft-com:office:word" xmlns:w="http://schemas.openxmlformats.org/wordprocessingml/2006/main" xmlns:w14="http://schemas.microsoft.com/office/word/2010/wordml" xmlns:w15="http://schemas.microsoft.com/office/word/2012/wordml" xmlns:w16cid="http://schemas.microsoft.com/office/word/2016/wordml/cid" xmlns:w16se="http://schemas.microsoft.com/office/word/2015/wordml/symex" xmlns:wpg="http://schemas.microsoft.com/office/word/2010/wordprocessingGroup" xmlns:wpi="http://schemas.microsoft.com/office/word/2010/wordprocessingInk" xmlns:wne="http://schemas.microsoft.com/office/word/2006/wordml" xmlns:wps="http://schemas.microsoft.com/office/word/2010/wordprocessingShape" mc:Ignorable="w14 w15 w16se w16cid wp14">
   <w:body>
     <w:p>
-      <w:r>
-        <w:rPr>
-          <w:rFonts w:hint="eastAsia"/>
-        </w:rPr>
-        <w:t>I</w:t>
-      </w:r>
-      <w:r>
-        <w:t>nitial design:</w:t>
+      <w:pPr>
+        <w:pStyle w:val="Title"/>
+        <w:rPr>
+          <w:rFonts w:asciiTheme="minorHAnsi" w:eastAsiaTheme="minorHAnsi" w:hAnsiTheme="minorHAnsi" w:hint="eastAsia"/>
+        </w:rPr>
+      </w:pPr>
+      <w:r>
+        <w:rPr>
+          <w:rFonts w:asciiTheme="minorHAnsi" w:eastAsiaTheme="minorHAnsi" w:hAnsiTheme="minorHAnsi"/>
+        </w:rPr>
+        <w:t>Lab 3</w:t>
+      </w:r>
+    </w:p>
+    <w:p>
+      <w:pPr>
+        <w:rPr>
+          <w:b/>
+          <w:u w:val="single"/>
+        </w:rPr>
+      </w:pPr>
+      <w:r>
+        <w:rPr>
+          <w:b/>
+          <w:u w:val="single"/>
+        </w:rPr>
+        <w:t>Program Flow</w:t>
       </w:r>
     </w:p>
     <w:p/>
@@ -156,8 +174,6 @@
       <w:r>
         <w:t>000)</w:t>
       </w:r>
-      <w:bookmarkStart w:id="0" w:name="_GoBack"/>
-      <w:bookmarkEnd w:id="0"/>
     </w:p>
     <w:p>
       <w:pPr>
@@ -345,21 +361,14 @@
           <w:numId w:val="1"/>
         </w:numPr>
         <w:ind w:leftChars="0"/>
-        <w:rPr>
-          <w:strike/>
-        </w:rPr>
       </w:pPr>
       <w:r>
         <w:rPr>
           <w:rFonts w:hint="eastAsia"/>
-          <w:strike/>
         </w:rPr>
         <w:t>P</w:t>
       </w:r>
       <w:r>
-        <w:rPr>
-          <w:strike/>
-        </w:rPr>
         <w:t>rompt to play again</w:t>
       </w:r>
     </w:p>
@@ -504,6 +513,7 @@
         <w:rPr>
           <w:u w:val="single"/>
         </w:rPr>
+        <w:lastRenderedPageBreak/>
         <w:t>Protected</w:t>
       </w:r>
       <w:r>
@@ -539,7 +549,6 @@
           <w:rFonts w:hint="eastAsia"/>
           <w:u w:val="single"/>
         </w:rPr>
-        <w:lastRenderedPageBreak/>
         <w:t>P</w:t>
       </w:r>
       <w:r>
@@ -567,6 +576,26 @@
       <w:r>
         <w:tab/>
       </w:r>
+      <w:r>
+        <w:t>get sides</w:t>
+      </w:r>
+      <w:r>
+        <w:t xml:space="preserve"> – returns number of sides</w:t>
+      </w:r>
+    </w:p>
+    <w:p>
+      <w:pPr>
+        <w:rPr>
+          <w:rFonts w:hint="eastAsia"/>
+        </w:rPr>
+      </w:pPr>
+      <w:r>
+        <w:tab/>
+        <w:t>get loaded</w:t>
+      </w:r>
+      <w:r>
+        <w:t xml:space="preserve"> – returns loaded or not</w:t>
+      </w:r>
     </w:p>
     <w:p/>
     <w:p>
@@ -615,87 +644,1608 @@
       </w:r>
       <w:proofErr w:type="spellEnd"/>
     </w:p>
-    <w:p/>
-    <w:p>
-      <w:pPr>
-        <w:rPr>
-          <w:rFonts w:hint="eastAsia"/>
-        </w:rPr>
-      </w:pPr>
-    </w:p>
-    <w:p/>
-    <w:p>
-      <w:pPr>
-        <w:rPr>
-          <w:b/>
-        </w:rPr>
-      </w:pPr>
-      <w:r>
+    <w:p>
+      <w:pPr>
+        <w:widowControl/>
+        <w:jc w:val="left"/>
         <w:rPr>
           <w:rFonts w:hint="eastAsia"/>
           <w:b/>
         </w:rPr>
-        <w:t>T</w:t>
-      </w:r>
+      </w:pPr>
       <w:r>
         <w:rPr>
           <w:b/>
         </w:rPr>
-        <w:t>est Plan</w:t>
-      </w:r>
-    </w:p>
-    <w:p/>
-    <w:p>
-      <w:r>
+        <w:br w:type="page"/>
+      </w:r>
+    </w:p>
+    <w:tbl>
+      <w:tblPr>
+        <w:tblStyle w:val="TableGrid"/>
+        <w:tblW w:w="10207" w:type="dxa"/>
+        <w:tblInd w:w="-856" w:type="dxa"/>
+        <w:tblLayout w:type="fixed"/>
+        <w:tblLook w:val="04A0" w:firstRow="1" w:lastRow="0" w:firstColumn="1" w:lastColumn="0" w:noHBand="0" w:noVBand="1"/>
+      </w:tblPr>
+      <w:tblGrid>
+        <w:gridCol w:w="2127"/>
+        <w:gridCol w:w="1134"/>
+        <w:gridCol w:w="1559"/>
+        <w:gridCol w:w="1701"/>
+        <w:gridCol w:w="3686"/>
+      </w:tblGrid>
+      <w:tr>
+        <w:tc>
+          <w:tcPr>
+            <w:tcW w:w="2127" w:type="dxa"/>
+          </w:tcPr>
+          <w:p>
+            <w:pPr>
+              <w:rPr>
+                <w:rFonts w:eastAsiaTheme="minorHAnsi"/>
+                <w:b/>
+              </w:rPr>
+            </w:pPr>
+            <w:r>
+              <w:rPr>
+                <w:rFonts w:eastAsiaTheme="minorHAnsi" w:hint="eastAsia"/>
+                <w:b/>
+              </w:rPr>
+              <w:lastRenderedPageBreak/>
+              <w:t>T</w:t>
+            </w:r>
+            <w:r>
+              <w:rPr>
+                <w:rFonts w:eastAsiaTheme="minorHAnsi"/>
+                <w:b/>
+              </w:rPr>
+              <w:t>est case</w:t>
+            </w:r>
+          </w:p>
+        </w:tc>
+        <w:tc>
+          <w:tcPr>
+            <w:tcW w:w="1134" w:type="dxa"/>
+          </w:tcPr>
+          <w:p>
+            <w:pPr>
+              <w:rPr>
+                <w:rFonts w:eastAsiaTheme="minorHAnsi"/>
+                <w:b/>
+              </w:rPr>
+            </w:pPr>
+            <w:r>
+              <w:rPr>
+                <w:rFonts w:eastAsiaTheme="minorHAnsi" w:hint="eastAsia"/>
+                <w:b/>
+              </w:rPr>
+              <w:t>I</w:t>
+            </w:r>
+            <w:r>
+              <w:rPr>
+                <w:rFonts w:eastAsiaTheme="minorHAnsi"/>
+                <w:b/>
+              </w:rPr>
+              <w:t>nput Values</w:t>
+            </w:r>
+          </w:p>
+        </w:tc>
+        <w:tc>
+          <w:tcPr>
+            <w:tcW w:w="1559" w:type="dxa"/>
+          </w:tcPr>
+          <w:p>
+            <w:pPr>
+              <w:rPr>
+                <w:rFonts w:eastAsiaTheme="minorHAnsi"/>
+                <w:b/>
+              </w:rPr>
+            </w:pPr>
+            <w:r>
+              <w:rPr>
+                <w:rFonts w:eastAsiaTheme="minorHAnsi" w:hint="eastAsia"/>
+                <w:b/>
+              </w:rPr>
+              <w:t>A</w:t>
+            </w:r>
+            <w:r>
+              <w:rPr>
+                <w:rFonts w:eastAsiaTheme="minorHAnsi"/>
+                <w:b/>
+              </w:rPr>
+              <w:t>ffected functions</w:t>
+            </w:r>
+          </w:p>
+        </w:tc>
+        <w:tc>
+          <w:tcPr>
+            <w:tcW w:w="1701" w:type="dxa"/>
+          </w:tcPr>
+          <w:p>
+            <w:pPr>
+              <w:rPr>
+                <w:rFonts w:eastAsiaTheme="minorHAnsi"/>
+                <w:b/>
+              </w:rPr>
+            </w:pPr>
+            <w:r>
+              <w:rPr>
+                <w:rFonts w:eastAsiaTheme="minorHAnsi" w:hint="eastAsia"/>
+                <w:b/>
+              </w:rPr>
+              <w:t>E</w:t>
+            </w:r>
+            <w:r>
+              <w:rPr>
+                <w:rFonts w:eastAsiaTheme="minorHAnsi"/>
+                <w:b/>
+              </w:rPr>
+              <w:t>xpected outcomes</w:t>
+            </w:r>
+          </w:p>
+        </w:tc>
+        <w:tc>
+          <w:tcPr>
+            <w:tcW w:w="3686" w:type="dxa"/>
+          </w:tcPr>
+          <w:p>
+            <w:pPr>
+              <w:rPr>
+                <w:rFonts w:eastAsiaTheme="minorHAnsi"/>
+                <w:b/>
+              </w:rPr>
+            </w:pPr>
+            <w:r>
+              <w:rPr>
+                <w:rFonts w:eastAsiaTheme="minorHAnsi" w:hint="eastAsia"/>
+                <w:b/>
+              </w:rPr>
+              <w:t>O</w:t>
+            </w:r>
+            <w:r>
+              <w:rPr>
+                <w:rFonts w:eastAsiaTheme="minorHAnsi"/>
+                <w:b/>
+              </w:rPr>
+              <w:t>bserved outcomes</w:t>
+            </w:r>
+          </w:p>
+        </w:tc>
+      </w:tr>
+      <w:tr>
+        <w:tc>
+          <w:tcPr>
+            <w:tcW w:w="2127" w:type="dxa"/>
+          </w:tcPr>
+          <w:p>
+            <w:pPr>
+              <w:jc w:val="left"/>
+              <w:rPr>
+                <w:rFonts w:eastAsiaTheme="minorHAnsi"/>
+              </w:rPr>
+            </w:pPr>
+            <w:r>
+              <w:rPr>
+                <w:rFonts w:eastAsiaTheme="minorHAnsi" w:hint="eastAsia"/>
+              </w:rPr>
+              <w:t>N</w:t>
+            </w:r>
+            <w:r>
+              <w:rPr>
+                <w:rFonts w:eastAsiaTheme="minorHAnsi"/>
+              </w:rPr>
+              <w:t>egative input</w:t>
+            </w:r>
+          </w:p>
+        </w:tc>
+        <w:tc>
+          <w:tcPr>
+            <w:tcW w:w="1134" w:type="dxa"/>
+          </w:tcPr>
+          <w:p>
+            <w:pPr>
+              <w:jc w:val="left"/>
+              <w:rPr>
+                <w:rFonts w:eastAsiaTheme="minorHAnsi"/>
+              </w:rPr>
+            </w:pPr>
+            <w:r>
+              <w:rPr>
+                <w:rFonts w:eastAsiaTheme="minorHAnsi" w:hint="eastAsia"/>
+              </w:rPr>
+              <w:t>I</w:t>
+            </w:r>
+            <w:r>
+              <w:rPr>
+                <w:rFonts w:eastAsiaTheme="minorHAnsi"/>
+              </w:rPr>
+              <w:t>nput &lt; 0</w:t>
+            </w:r>
+          </w:p>
+        </w:tc>
+        <w:tc>
+          <w:tcPr>
+            <w:tcW w:w="1559" w:type="dxa"/>
+          </w:tcPr>
+          <w:p>
+            <w:pPr>
+              <w:jc w:val="left"/>
+              <w:rPr>
+                <w:rFonts w:eastAsiaTheme="minorHAnsi"/>
+              </w:rPr>
+            </w:pPr>
+            <w:proofErr w:type="spellStart"/>
+            <w:proofErr w:type="gramStart"/>
+            <w:r>
+              <w:rPr>
+                <w:rFonts w:eastAsiaTheme="minorHAnsi"/>
+              </w:rPr>
+              <w:t>main</w:t>
+            </w:r>
+            <w:r>
+              <w:rPr>
+                <w:rFonts w:eastAsiaTheme="minorHAnsi"/>
+              </w:rPr>
+              <w:t>Menu</w:t>
+            </w:r>
+            <w:proofErr w:type="spellEnd"/>
+            <w:r>
+              <w:rPr>
+                <w:rFonts w:eastAsiaTheme="minorHAnsi"/>
+              </w:rPr>
+              <w:t>(</w:t>
+            </w:r>
+            <w:proofErr w:type="gramEnd"/>
+            <w:r>
+              <w:rPr>
+                <w:rFonts w:eastAsiaTheme="minorHAnsi"/>
+              </w:rPr>
+              <w:t>)</w:t>
+            </w:r>
+          </w:p>
+          <w:p>
+            <w:pPr>
+              <w:jc w:val="left"/>
+              <w:rPr>
+                <w:rFonts w:eastAsiaTheme="minorHAnsi"/>
+              </w:rPr>
+            </w:pPr>
+            <w:r>
+              <w:rPr>
+                <w:rFonts w:eastAsiaTheme="minorHAnsi"/>
+              </w:rPr>
+              <w:t>game</w:t>
+            </w:r>
+            <w:r>
+              <w:rPr>
+                <w:rFonts w:eastAsiaTheme="minorHAnsi"/>
+              </w:rPr>
+              <w:t xml:space="preserve"> </w:t>
+            </w:r>
+            <w:r>
+              <w:rPr>
+                <w:rFonts w:eastAsiaTheme="minorHAnsi"/>
+              </w:rPr>
+              <w:t>setup functions</w:t>
+            </w:r>
+          </w:p>
+        </w:tc>
+        <w:tc>
+          <w:tcPr>
+            <w:tcW w:w="1701" w:type="dxa"/>
+          </w:tcPr>
+          <w:p>
+            <w:pPr>
+              <w:jc w:val="left"/>
+              <w:rPr>
+                <w:rFonts w:eastAsiaTheme="minorHAnsi"/>
+              </w:rPr>
+            </w:pPr>
+            <w:r>
+              <w:rPr>
+                <w:rFonts w:eastAsiaTheme="minorHAnsi" w:hint="eastAsia"/>
+              </w:rPr>
+              <w:t>R</w:t>
+            </w:r>
+            <w:r>
+              <w:rPr>
+                <w:rFonts w:eastAsiaTheme="minorHAnsi"/>
+              </w:rPr>
+              <w:t>eprompt user for positive input</w:t>
+            </w:r>
+          </w:p>
+        </w:tc>
+        <w:tc>
+          <w:tcPr>
+            <w:tcW w:w="3686" w:type="dxa"/>
+          </w:tcPr>
+          <w:p>
+            <w:pPr>
+              <w:jc w:val="left"/>
+              <w:rPr>
+                <w:rFonts w:eastAsiaTheme="minorHAnsi"/>
+              </w:rPr>
+            </w:pPr>
+            <w:r>
+              <w:rPr>
+                <w:rFonts w:eastAsiaTheme="minorHAnsi" w:hint="eastAsia"/>
+              </w:rPr>
+              <w:t>R</w:t>
+            </w:r>
+            <w:r>
+              <w:rPr>
+                <w:rFonts w:eastAsiaTheme="minorHAnsi"/>
+              </w:rPr>
+              <w:t>eprompt user for positive input</w:t>
+            </w:r>
+          </w:p>
+        </w:tc>
+      </w:tr>
+      <w:tr>
+        <w:tc>
+          <w:tcPr>
+            <w:tcW w:w="2127" w:type="dxa"/>
+          </w:tcPr>
+          <w:p>
+            <w:pPr>
+              <w:jc w:val="left"/>
+              <w:rPr>
+                <w:rFonts w:eastAsiaTheme="minorHAnsi"/>
+              </w:rPr>
+            </w:pPr>
+            <w:r>
+              <w:rPr>
+                <w:rFonts w:eastAsiaTheme="minorHAnsi" w:hint="eastAsia"/>
+              </w:rPr>
+              <w:t>I</w:t>
+            </w:r>
+            <w:r>
+              <w:rPr>
+                <w:rFonts w:eastAsiaTheme="minorHAnsi"/>
+              </w:rPr>
+              <w:t>nput is 0</w:t>
+            </w:r>
+          </w:p>
+        </w:tc>
+        <w:tc>
+          <w:tcPr>
+            <w:tcW w:w="1134" w:type="dxa"/>
+          </w:tcPr>
+          <w:p>
+            <w:pPr>
+              <w:jc w:val="left"/>
+              <w:rPr>
+                <w:rFonts w:eastAsiaTheme="minorHAnsi"/>
+              </w:rPr>
+            </w:pPr>
+            <w:r>
+              <w:rPr>
+                <w:rFonts w:eastAsiaTheme="minorHAnsi" w:hint="eastAsia"/>
+              </w:rPr>
+              <w:t>I</w:t>
+            </w:r>
+            <w:r>
+              <w:rPr>
+                <w:rFonts w:eastAsiaTheme="minorHAnsi"/>
+              </w:rPr>
+              <w:t>nput == 0</w:t>
+            </w:r>
+          </w:p>
+        </w:tc>
+        <w:tc>
+          <w:tcPr>
+            <w:tcW w:w="1559" w:type="dxa"/>
+          </w:tcPr>
+          <w:p>
+            <w:pPr>
+              <w:jc w:val="left"/>
+              <w:rPr>
+                <w:rFonts w:eastAsiaTheme="minorHAnsi"/>
+              </w:rPr>
+            </w:pPr>
+            <w:proofErr w:type="spellStart"/>
+            <w:proofErr w:type="gramStart"/>
+            <w:r>
+              <w:rPr>
+                <w:rFonts w:eastAsiaTheme="minorHAnsi"/>
+              </w:rPr>
+              <w:t>mainMenu</w:t>
+            </w:r>
+            <w:proofErr w:type="spellEnd"/>
+            <w:r>
+              <w:rPr>
+                <w:rFonts w:eastAsiaTheme="minorHAnsi"/>
+              </w:rPr>
+              <w:t>(</w:t>
+            </w:r>
+            <w:proofErr w:type="gramEnd"/>
+            <w:r>
+              <w:rPr>
+                <w:rFonts w:eastAsiaTheme="minorHAnsi"/>
+              </w:rPr>
+              <w:t>)</w:t>
+            </w:r>
+          </w:p>
+          <w:p>
+            <w:pPr>
+              <w:jc w:val="left"/>
+              <w:rPr>
+                <w:rFonts w:eastAsiaTheme="minorHAnsi"/>
+              </w:rPr>
+            </w:pPr>
+            <w:r>
+              <w:rPr>
+                <w:rFonts w:eastAsiaTheme="minorHAnsi"/>
+              </w:rPr>
+              <w:t>game setup functions</w:t>
+            </w:r>
+          </w:p>
+        </w:tc>
+        <w:tc>
+          <w:tcPr>
+            <w:tcW w:w="1701" w:type="dxa"/>
+          </w:tcPr>
+          <w:p>
+            <w:pPr>
+              <w:jc w:val="left"/>
+              <w:rPr>
+                <w:rFonts w:eastAsiaTheme="minorHAnsi"/>
+              </w:rPr>
+            </w:pPr>
+            <w:r>
+              <w:rPr>
+                <w:rFonts w:eastAsiaTheme="minorHAnsi" w:hint="eastAsia"/>
+              </w:rPr>
+              <w:t>R</w:t>
+            </w:r>
+            <w:r>
+              <w:rPr>
+                <w:rFonts w:eastAsiaTheme="minorHAnsi"/>
+              </w:rPr>
+              <w:t>eprompt user for positive input</w:t>
+            </w:r>
+          </w:p>
+        </w:tc>
+        <w:tc>
+          <w:tcPr>
+            <w:tcW w:w="3686" w:type="dxa"/>
+          </w:tcPr>
+          <w:p>
+            <w:pPr>
+              <w:jc w:val="left"/>
+              <w:rPr>
+                <w:rFonts w:eastAsiaTheme="minorHAnsi"/>
+              </w:rPr>
+            </w:pPr>
+            <w:r>
+              <w:rPr>
+                <w:rFonts w:eastAsiaTheme="minorHAnsi" w:hint="eastAsia"/>
+              </w:rPr>
+              <w:t>R</w:t>
+            </w:r>
+            <w:r>
+              <w:rPr>
+                <w:rFonts w:eastAsiaTheme="minorHAnsi"/>
+              </w:rPr>
+              <w:t>eprompt user for positive input</w:t>
+            </w:r>
+          </w:p>
+        </w:tc>
+      </w:tr>
+      <w:tr>
+        <w:tc>
+          <w:tcPr>
+            <w:tcW w:w="2127" w:type="dxa"/>
+          </w:tcPr>
+          <w:p>
+            <w:pPr>
+              <w:jc w:val="left"/>
+              <w:rPr>
+                <w:rFonts w:eastAsiaTheme="minorHAnsi"/>
+              </w:rPr>
+            </w:pPr>
+            <w:r>
+              <w:rPr>
+                <w:rFonts w:eastAsiaTheme="minorHAnsi" w:hint="eastAsia"/>
+              </w:rPr>
+              <w:t>I</w:t>
+            </w:r>
+            <w:r>
+              <w:rPr>
+                <w:rFonts w:eastAsiaTheme="minorHAnsi"/>
+              </w:rPr>
+              <w:t>nput is too high</w:t>
+            </w:r>
+          </w:p>
+        </w:tc>
+        <w:tc>
+          <w:tcPr>
+            <w:tcW w:w="1134" w:type="dxa"/>
+          </w:tcPr>
+          <w:p>
+            <w:pPr>
+              <w:jc w:val="left"/>
+              <w:rPr>
+                <w:rFonts w:eastAsiaTheme="minorHAnsi" w:hint="eastAsia"/>
+              </w:rPr>
+            </w:pPr>
+            <w:r>
+              <w:rPr>
+                <w:rFonts w:eastAsiaTheme="minorHAnsi"/>
+              </w:rPr>
+              <w:t>Rounds</w:t>
+            </w:r>
+            <w:r>
+              <w:rPr>
+                <w:rFonts w:eastAsiaTheme="minorHAnsi"/>
+              </w:rPr>
+              <w:t xml:space="preserve"> &gt; 1</w:t>
+            </w:r>
+            <w:r>
+              <w:rPr>
+                <w:rFonts w:eastAsiaTheme="minorHAnsi"/>
+              </w:rPr>
+              <w:t>0</w:t>
+            </w:r>
+            <w:r>
+              <w:rPr>
+                <w:rFonts w:eastAsiaTheme="minorHAnsi"/>
+              </w:rPr>
+              <w:t>000</w:t>
+            </w:r>
+          </w:p>
+        </w:tc>
+        <w:tc>
+          <w:tcPr>
+            <w:tcW w:w="1559" w:type="dxa"/>
+          </w:tcPr>
+          <w:p>
+            <w:pPr>
+              <w:jc w:val="left"/>
+              <w:rPr>
+                <w:rFonts w:eastAsiaTheme="minorHAnsi"/>
+              </w:rPr>
+            </w:pPr>
+            <w:proofErr w:type="spellStart"/>
+            <w:proofErr w:type="gramStart"/>
+            <w:r>
+              <w:rPr>
+                <w:rFonts w:eastAsiaTheme="minorHAnsi"/>
+              </w:rPr>
+              <w:t>mainMenu</w:t>
+            </w:r>
+            <w:proofErr w:type="spellEnd"/>
+            <w:r>
+              <w:rPr>
+                <w:rFonts w:eastAsiaTheme="minorHAnsi"/>
+              </w:rPr>
+              <w:t>(</w:t>
+            </w:r>
+            <w:proofErr w:type="gramEnd"/>
+            <w:r>
+              <w:rPr>
+                <w:rFonts w:eastAsiaTheme="minorHAnsi"/>
+              </w:rPr>
+              <w:t>)</w:t>
+            </w:r>
+          </w:p>
+          <w:p>
+            <w:pPr>
+              <w:jc w:val="left"/>
+              <w:rPr>
+                <w:rFonts w:eastAsiaTheme="minorHAnsi"/>
+              </w:rPr>
+            </w:pPr>
+            <w:r>
+              <w:rPr>
+                <w:rFonts w:eastAsiaTheme="minorHAnsi"/>
+              </w:rPr>
+              <w:t>game setup functions</w:t>
+            </w:r>
+          </w:p>
+        </w:tc>
+        <w:tc>
+          <w:tcPr>
+            <w:tcW w:w="1701" w:type="dxa"/>
+          </w:tcPr>
+          <w:p>
+            <w:pPr>
+              <w:jc w:val="left"/>
+              <w:rPr>
+                <w:rFonts w:eastAsiaTheme="minorHAnsi"/>
+              </w:rPr>
+            </w:pPr>
+            <w:r>
+              <w:rPr>
+                <w:rFonts w:eastAsiaTheme="minorHAnsi" w:hint="eastAsia"/>
+              </w:rPr>
+              <w:t>R</w:t>
+            </w:r>
+            <w:r>
+              <w:rPr>
+                <w:rFonts w:eastAsiaTheme="minorHAnsi"/>
+              </w:rPr>
+              <w:t>eprompt user for smaller input</w:t>
+            </w:r>
+          </w:p>
+        </w:tc>
+        <w:tc>
+          <w:tcPr>
+            <w:tcW w:w="3686" w:type="dxa"/>
+          </w:tcPr>
+          <w:p>
+            <w:pPr>
+              <w:jc w:val="left"/>
+              <w:rPr>
+                <w:rFonts w:eastAsiaTheme="minorHAnsi"/>
+              </w:rPr>
+            </w:pPr>
+            <w:r>
+              <w:rPr>
+                <w:rFonts w:eastAsiaTheme="minorHAnsi" w:hint="eastAsia"/>
+              </w:rPr>
+              <w:t>R</w:t>
+            </w:r>
+            <w:r>
+              <w:rPr>
+                <w:rFonts w:eastAsiaTheme="minorHAnsi"/>
+              </w:rPr>
+              <w:t>eprompt user for smaller input</w:t>
+            </w:r>
+          </w:p>
+        </w:tc>
+      </w:tr>
+      <w:tr>
+        <w:tc>
+          <w:tcPr>
+            <w:tcW w:w="2127" w:type="dxa"/>
+          </w:tcPr>
+          <w:p>
+            <w:pPr>
+              <w:jc w:val="left"/>
+              <w:rPr>
+                <w:rFonts w:eastAsiaTheme="minorHAnsi"/>
+              </w:rPr>
+            </w:pPr>
+            <w:r>
+              <w:rPr>
+                <w:rFonts w:eastAsiaTheme="minorHAnsi" w:hint="eastAsia"/>
+              </w:rPr>
+              <w:t>U</w:t>
+            </w:r>
+            <w:r>
+              <w:rPr>
+                <w:rFonts w:eastAsiaTheme="minorHAnsi"/>
+              </w:rPr>
+              <w:t>ser enters float</w:t>
+            </w:r>
+          </w:p>
+        </w:tc>
+        <w:tc>
+          <w:tcPr>
+            <w:tcW w:w="1134" w:type="dxa"/>
+          </w:tcPr>
+          <w:p>
+            <w:pPr>
+              <w:jc w:val="left"/>
+              <w:rPr>
+                <w:rFonts w:eastAsiaTheme="minorHAnsi"/>
+              </w:rPr>
+            </w:pPr>
+            <w:r>
+              <w:rPr>
+                <w:rFonts w:eastAsiaTheme="minorHAnsi" w:hint="eastAsia"/>
+              </w:rPr>
+              <w:t>I</w:t>
+            </w:r>
+            <w:r>
+              <w:rPr>
+                <w:rFonts w:eastAsiaTheme="minorHAnsi"/>
+              </w:rPr>
+              <w:t>nput = “1.1”</w:t>
+            </w:r>
+          </w:p>
+        </w:tc>
+        <w:tc>
+          <w:tcPr>
+            <w:tcW w:w="1559" w:type="dxa"/>
+          </w:tcPr>
+          <w:p>
+            <w:pPr>
+              <w:jc w:val="left"/>
+              <w:rPr>
+                <w:rFonts w:eastAsiaTheme="minorHAnsi"/>
+              </w:rPr>
+            </w:pPr>
+            <w:proofErr w:type="spellStart"/>
+            <w:proofErr w:type="gramStart"/>
+            <w:r>
+              <w:rPr>
+                <w:rFonts w:eastAsiaTheme="minorHAnsi"/>
+              </w:rPr>
+              <w:t>mainMenu</w:t>
+            </w:r>
+            <w:proofErr w:type="spellEnd"/>
+            <w:r>
+              <w:rPr>
+                <w:rFonts w:eastAsiaTheme="minorHAnsi"/>
+              </w:rPr>
+              <w:t>(</w:t>
+            </w:r>
+            <w:proofErr w:type="gramEnd"/>
+            <w:r>
+              <w:rPr>
+                <w:rFonts w:eastAsiaTheme="minorHAnsi"/>
+              </w:rPr>
+              <w:t>)</w:t>
+            </w:r>
+          </w:p>
+          <w:p>
+            <w:pPr>
+              <w:jc w:val="left"/>
+              <w:rPr>
+                <w:rFonts w:eastAsiaTheme="minorHAnsi"/>
+              </w:rPr>
+            </w:pPr>
+            <w:r>
+              <w:rPr>
+                <w:rFonts w:eastAsiaTheme="minorHAnsi"/>
+              </w:rPr>
+              <w:t>game setup functions</w:t>
+            </w:r>
+          </w:p>
+        </w:tc>
+        <w:tc>
+          <w:tcPr>
+            <w:tcW w:w="1701" w:type="dxa"/>
+          </w:tcPr>
+          <w:p>
+            <w:pPr>
+              <w:jc w:val="left"/>
+              <w:rPr>
+                <w:rFonts w:eastAsiaTheme="minorHAnsi"/>
+              </w:rPr>
+            </w:pPr>
+            <w:r>
+              <w:rPr>
+                <w:rFonts w:eastAsiaTheme="minorHAnsi" w:hint="eastAsia"/>
+              </w:rPr>
+              <w:t>R</w:t>
+            </w:r>
+            <w:r>
+              <w:rPr>
+                <w:rFonts w:eastAsiaTheme="minorHAnsi"/>
+              </w:rPr>
+              <w:t>eprompt user for correct input</w:t>
+            </w:r>
+          </w:p>
+        </w:tc>
+        <w:tc>
+          <w:tcPr>
+            <w:tcW w:w="3686" w:type="dxa"/>
+          </w:tcPr>
+          <w:p>
+            <w:pPr>
+              <w:jc w:val="left"/>
+              <w:rPr>
+                <w:rFonts w:eastAsiaTheme="minorHAnsi"/>
+              </w:rPr>
+            </w:pPr>
+            <w:r>
+              <w:rPr>
+                <w:rFonts w:eastAsiaTheme="minorHAnsi" w:hint="eastAsia"/>
+              </w:rPr>
+              <w:t>R</w:t>
+            </w:r>
+            <w:r>
+              <w:rPr>
+                <w:rFonts w:eastAsiaTheme="minorHAnsi"/>
+              </w:rPr>
+              <w:t>eprompt user for correct input</w:t>
+            </w:r>
+          </w:p>
+        </w:tc>
+      </w:tr>
+      <w:tr>
+        <w:tc>
+          <w:tcPr>
+            <w:tcW w:w="2127" w:type="dxa"/>
+          </w:tcPr>
+          <w:p>
+            <w:pPr>
+              <w:jc w:val="left"/>
+              <w:rPr>
+                <w:rFonts w:eastAsiaTheme="minorHAnsi"/>
+              </w:rPr>
+            </w:pPr>
+            <w:r>
+              <w:rPr>
+                <w:rFonts w:eastAsiaTheme="minorHAnsi" w:hint="eastAsia"/>
+              </w:rPr>
+              <w:t>U</w:t>
+            </w:r>
+            <w:r>
+              <w:rPr>
+                <w:rFonts w:eastAsiaTheme="minorHAnsi"/>
+              </w:rPr>
+              <w:t>ser enters letters after numbers</w:t>
+            </w:r>
+          </w:p>
+        </w:tc>
+        <w:tc>
+          <w:tcPr>
+            <w:tcW w:w="1134" w:type="dxa"/>
+          </w:tcPr>
+          <w:p>
+            <w:pPr>
+              <w:jc w:val="left"/>
+              <w:rPr>
+                <w:rFonts w:eastAsiaTheme="minorHAnsi"/>
+              </w:rPr>
+            </w:pPr>
+            <w:r>
+              <w:rPr>
+                <w:rFonts w:eastAsiaTheme="minorHAnsi" w:hint="eastAsia"/>
+              </w:rPr>
+              <w:t>I</w:t>
+            </w:r>
+            <w:r>
+              <w:rPr>
+                <w:rFonts w:eastAsiaTheme="minorHAnsi"/>
+              </w:rPr>
+              <w:t>nput = “1a”</w:t>
+            </w:r>
+          </w:p>
+        </w:tc>
+        <w:tc>
+          <w:tcPr>
+            <w:tcW w:w="1559" w:type="dxa"/>
+          </w:tcPr>
+          <w:p>
+            <w:pPr>
+              <w:jc w:val="left"/>
+              <w:rPr>
+                <w:rFonts w:eastAsiaTheme="minorHAnsi"/>
+              </w:rPr>
+            </w:pPr>
+            <w:proofErr w:type="spellStart"/>
+            <w:proofErr w:type="gramStart"/>
+            <w:r>
+              <w:rPr>
+                <w:rFonts w:eastAsiaTheme="minorHAnsi"/>
+              </w:rPr>
+              <w:t>mainMenu</w:t>
+            </w:r>
+            <w:proofErr w:type="spellEnd"/>
+            <w:r>
+              <w:rPr>
+                <w:rFonts w:eastAsiaTheme="minorHAnsi"/>
+              </w:rPr>
+              <w:t>(</w:t>
+            </w:r>
+            <w:proofErr w:type="gramEnd"/>
+            <w:r>
+              <w:rPr>
+                <w:rFonts w:eastAsiaTheme="minorHAnsi"/>
+              </w:rPr>
+              <w:t>)</w:t>
+            </w:r>
+          </w:p>
+          <w:p>
+            <w:pPr>
+              <w:jc w:val="left"/>
+              <w:rPr>
+                <w:rFonts w:eastAsiaTheme="minorHAnsi"/>
+              </w:rPr>
+            </w:pPr>
+            <w:r>
+              <w:rPr>
+                <w:rFonts w:eastAsiaTheme="minorHAnsi"/>
+              </w:rPr>
+              <w:t>game setup functions</w:t>
+            </w:r>
+          </w:p>
+        </w:tc>
+        <w:tc>
+          <w:tcPr>
+            <w:tcW w:w="1701" w:type="dxa"/>
+          </w:tcPr>
+          <w:p>
+            <w:pPr>
+              <w:jc w:val="left"/>
+              <w:rPr>
+                <w:rFonts w:eastAsiaTheme="minorHAnsi"/>
+              </w:rPr>
+            </w:pPr>
+            <w:r>
+              <w:rPr>
+                <w:rFonts w:eastAsiaTheme="minorHAnsi" w:hint="eastAsia"/>
+              </w:rPr>
+              <w:t>R</w:t>
+            </w:r>
+            <w:r>
+              <w:rPr>
+                <w:rFonts w:eastAsiaTheme="minorHAnsi"/>
+              </w:rPr>
+              <w:t>eprompt user for correct input</w:t>
+            </w:r>
+          </w:p>
+        </w:tc>
+        <w:tc>
+          <w:tcPr>
+            <w:tcW w:w="3686" w:type="dxa"/>
+          </w:tcPr>
+          <w:p>
+            <w:pPr>
+              <w:jc w:val="left"/>
+              <w:rPr>
+                <w:rFonts w:eastAsiaTheme="minorHAnsi"/>
+              </w:rPr>
+            </w:pPr>
+            <w:r>
+              <w:rPr>
+                <w:rFonts w:eastAsiaTheme="minorHAnsi" w:hint="eastAsia"/>
+              </w:rPr>
+              <w:t>R</w:t>
+            </w:r>
+            <w:r>
+              <w:rPr>
+                <w:rFonts w:eastAsiaTheme="minorHAnsi"/>
+              </w:rPr>
+              <w:t>eprompt user for correct input</w:t>
+            </w:r>
+          </w:p>
+        </w:tc>
+      </w:tr>
+      <w:tr>
+        <w:tc>
+          <w:tcPr>
+            <w:tcW w:w="2127" w:type="dxa"/>
+          </w:tcPr>
+          <w:p>
+            <w:pPr>
+              <w:jc w:val="left"/>
+              <w:rPr>
+                <w:rFonts w:eastAsiaTheme="minorHAnsi"/>
+              </w:rPr>
+            </w:pPr>
+            <w:r>
+              <w:rPr>
+                <w:rFonts w:eastAsiaTheme="minorHAnsi" w:hint="eastAsia"/>
+              </w:rPr>
+              <w:t>U</w:t>
+            </w:r>
+            <w:r>
+              <w:rPr>
+                <w:rFonts w:eastAsiaTheme="minorHAnsi"/>
+              </w:rPr>
+              <w:t>ser enters spaces between numbers</w:t>
+            </w:r>
+          </w:p>
+        </w:tc>
+        <w:tc>
+          <w:tcPr>
+            <w:tcW w:w="1134" w:type="dxa"/>
+          </w:tcPr>
+          <w:p>
+            <w:pPr>
+              <w:jc w:val="left"/>
+              <w:rPr>
+                <w:rFonts w:eastAsiaTheme="minorHAnsi"/>
+              </w:rPr>
+            </w:pPr>
+            <w:r>
+              <w:rPr>
+                <w:rFonts w:eastAsiaTheme="minorHAnsi" w:hint="eastAsia"/>
+              </w:rPr>
+              <w:t>I</w:t>
+            </w:r>
+            <w:r>
+              <w:rPr>
+                <w:rFonts w:eastAsiaTheme="minorHAnsi"/>
+              </w:rPr>
+              <w:t>nput = “1 1”</w:t>
+            </w:r>
+          </w:p>
+        </w:tc>
+        <w:tc>
+          <w:tcPr>
+            <w:tcW w:w="1559" w:type="dxa"/>
+          </w:tcPr>
+          <w:p>
+            <w:pPr>
+              <w:jc w:val="left"/>
+              <w:rPr>
+                <w:rFonts w:eastAsiaTheme="minorHAnsi"/>
+              </w:rPr>
+            </w:pPr>
+            <w:proofErr w:type="spellStart"/>
+            <w:proofErr w:type="gramStart"/>
+            <w:r>
+              <w:rPr>
+                <w:rFonts w:eastAsiaTheme="minorHAnsi"/>
+              </w:rPr>
+              <w:t>mainMenu</w:t>
+            </w:r>
+            <w:proofErr w:type="spellEnd"/>
+            <w:r>
+              <w:rPr>
+                <w:rFonts w:eastAsiaTheme="minorHAnsi"/>
+              </w:rPr>
+              <w:t>(</w:t>
+            </w:r>
+            <w:proofErr w:type="gramEnd"/>
+            <w:r>
+              <w:rPr>
+                <w:rFonts w:eastAsiaTheme="minorHAnsi"/>
+              </w:rPr>
+              <w:t>)</w:t>
+            </w:r>
+          </w:p>
+          <w:p>
+            <w:pPr>
+              <w:jc w:val="left"/>
+              <w:rPr>
+                <w:rFonts w:eastAsiaTheme="minorHAnsi"/>
+              </w:rPr>
+            </w:pPr>
+            <w:r>
+              <w:rPr>
+                <w:rFonts w:eastAsiaTheme="minorHAnsi"/>
+              </w:rPr>
+              <w:t>game setup functions</w:t>
+            </w:r>
+          </w:p>
+        </w:tc>
+        <w:tc>
+          <w:tcPr>
+            <w:tcW w:w="1701" w:type="dxa"/>
+          </w:tcPr>
+          <w:p>
+            <w:pPr>
+              <w:jc w:val="left"/>
+              <w:rPr>
+                <w:rFonts w:eastAsiaTheme="minorHAnsi"/>
+              </w:rPr>
+            </w:pPr>
+            <w:r>
+              <w:rPr>
+                <w:rFonts w:eastAsiaTheme="minorHAnsi" w:hint="eastAsia"/>
+              </w:rPr>
+              <w:t>R</w:t>
+            </w:r>
+            <w:r>
+              <w:rPr>
+                <w:rFonts w:eastAsiaTheme="minorHAnsi"/>
+              </w:rPr>
+              <w:t>eprompt user for correct input</w:t>
+            </w:r>
+          </w:p>
+        </w:tc>
+        <w:tc>
+          <w:tcPr>
+            <w:tcW w:w="3686" w:type="dxa"/>
+          </w:tcPr>
+          <w:p>
+            <w:pPr>
+              <w:jc w:val="left"/>
+              <w:rPr>
+                <w:rFonts w:eastAsiaTheme="minorHAnsi"/>
+              </w:rPr>
+            </w:pPr>
+            <w:r>
+              <w:rPr>
+                <w:rFonts w:eastAsiaTheme="minorHAnsi" w:hint="eastAsia"/>
+              </w:rPr>
+              <w:t>R</w:t>
+            </w:r>
+            <w:r>
+              <w:rPr>
+                <w:rFonts w:eastAsiaTheme="minorHAnsi"/>
+              </w:rPr>
+              <w:t>eprompt user for correct input</w:t>
+            </w:r>
+          </w:p>
+        </w:tc>
+      </w:tr>
+      <w:tr>
+        <w:tc>
+          <w:tcPr>
+            <w:tcW w:w="2127" w:type="dxa"/>
+          </w:tcPr>
+          <w:p>
+            <w:pPr>
+              <w:jc w:val="left"/>
+              <w:rPr>
+                <w:rFonts w:eastAsiaTheme="minorHAnsi"/>
+              </w:rPr>
+            </w:pPr>
+            <w:r>
+              <w:rPr>
+                <w:rFonts w:eastAsiaTheme="minorHAnsi"/>
+              </w:rPr>
+              <w:t>Loaded and unloaded die are created with correct number of sides</w:t>
+            </w:r>
+          </w:p>
+        </w:tc>
+        <w:tc>
+          <w:tcPr>
+            <w:tcW w:w="1134" w:type="dxa"/>
+          </w:tcPr>
+          <w:p>
+            <w:pPr>
+              <w:jc w:val="left"/>
+              <w:rPr>
+                <w:rFonts w:eastAsiaTheme="minorHAnsi" w:hint="eastAsia"/>
+              </w:rPr>
+            </w:pPr>
+            <w:r>
+              <w:rPr>
+                <w:rFonts w:eastAsiaTheme="minorHAnsi"/>
+              </w:rPr>
+              <w:t>Loaded, 100 sides; Unloaded 50 sides</w:t>
+            </w:r>
+          </w:p>
+        </w:tc>
+        <w:tc>
+          <w:tcPr>
+            <w:tcW w:w="1559" w:type="dxa"/>
+          </w:tcPr>
+          <w:p>
+            <w:pPr>
+              <w:jc w:val="left"/>
+              <w:rPr>
+                <w:rFonts w:eastAsiaTheme="minorHAnsi"/>
+              </w:rPr>
+            </w:pPr>
+            <w:r>
+              <w:rPr>
+                <w:rFonts w:eastAsiaTheme="minorHAnsi"/>
+              </w:rPr>
+              <w:t>game setup functions</w:t>
+            </w:r>
+          </w:p>
+        </w:tc>
+        <w:tc>
+          <w:tcPr>
+            <w:tcW w:w="1701" w:type="dxa"/>
+          </w:tcPr>
+          <w:p>
+            <w:pPr>
+              <w:jc w:val="left"/>
+              <w:rPr>
+                <w:rFonts w:eastAsiaTheme="minorHAnsi"/>
+              </w:rPr>
+            </w:pPr>
+            <w:r>
+              <w:rPr>
+                <w:rFonts w:eastAsiaTheme="minorHAnsi"/>
+              </w:rPr>
+              <w:t>A loaded d100 and a regular d50 are created</w:t>
+            </w:r>
+          </w:p>
+        </w:tc>
+        <w:tc>
+          <w:tcPr>
+            <w:tcW w:w="3686" w:type="dxa"/>
+          </w:tcPr>
+          <w:p>
+            <w:pPr>
+              <w:jc w:val="left"/>
+              <w:rPr>
+                <w:rFonts w:eastAsiaTheme="minorHAnsi"/>
+              </w:rPr>
+            </w:pPr>
+            <w:r>
+              <w:rPr>
+                <w:rFonts w:eastAsiaTheme="minorHAnsi"/>
+              </w:rPr>
+              <w:t>A loaded d100 and a regular d50 are created</w:t>
+            </w:r>
+            <w:r>
+              <w:rPr>
+                <w:rFonts w:eastAsiaTheme="minorHAnsi"/>
+              </w:rPr>
+              <w:t xml:space="preserve"> and produce correct roll values</w:t>
+            </w:r>
+          </w:p>
+        </w:tc>
+      </w:tr>
+      <w:tr>
+        <w:tc>
+          <w:tcPr>
+            <w:tcW w:w="2127" w:type="dxa"/>
+          </w:tcPr>
+          <w:p>
+            <w:pPr>
+              <w:jc w:val="left"/>
+              <w:rPr>
+                <w:rFonts w:eastAsiaTheme="minorHAnsi"/>
+              </w:rPr>
+            </w:pPr>
+            <w:r>
+              <w:rPr>
+                <w:rFonts w:eastAsiaTheme="minorHAnsi"/>
+              </w:rPr>
+              <w:t>Loaded die returns higher than regular</w:t>
+            </w:r>
+          </w:p>
+        </w:tc>
+        <w:tc>
+          <w:tcPr>
+            <w:tcW w:w="1134" w:type="dxa"/>
+          </w:tcPr>
+          <w:p>
+            <w:pPr>
+              <w:jc w:val="left"/>
+              <w:rPr>
+                <w:rFonts w:eastAsiaTheme="minorHAnsi"/>
+              </w:rPr>
+            </w:pPr>
+            <w:r>
+              <w:rPr>
+                <w:rFonts w:eastAsiaTheme="minorHAnsi" w:hint="eastAsia"/>
+              </w:rPr>
+              <w:t>-</w:t>
+            </w:r>
+          </w:p>
+        </w:tc>
+        <w:tc>
+          <w:tcPr>
+            <w:tcW w:w="1559" w:type="dxa"/>
+          </w:tcPr>
+          <w:p>
+            <w:pPr>
+              <w:jc w:val="left"/>
+              <w:rPr>
+                <w:rFonts w:eastAsiaTheme="minorHAnsi"/>
+              </w:rPr>
+            </w:pPr>
+            <w:proofErr w:type="spellStart"/>
+            <w:proofErr w:type="gramStart"/>
+            <w:r>
+              <w:rPr>
+                <w:rFonts w:eastAsiaTheme="minorHAnsi"/>
+              </w:rPr>
+              <w:t>rollDie</w:t>
+            </w:r>
+            <w:proofErr w:type="spellEnd"/>
+            <w:r>
+              <w:rPr>
+                <w:rFonts w:eastAsiaTheme="minorHAnsi"/>
+              </w:rPr>
+              <w:t>(</w:t>
+            </w:r>
+            <w:proofErr w:type="gramEnd"/>
+            <w:r>
+              <w:rPr>
+                <w:rFonts w:eastAsiaTheme="minorHAnsi"/>
+              </w:rPr>
+              <w:t>)</w:t>
+            </w:r>
+          </w:p>
+        </w:tc>
+        <w:tc>
+          <w:tcPr>
+            <w:tcW w:w="1701" w:type="dxa"/>
+          </w:tcPr>
+          <w:p>
+            <w:pPr>
+              <w:jc w:val="left"/>
+              <w:rPr>
+                <w:rFonts w:eastAsiaTheme="minorHAnsi"/>
+              </w:rPr>
+            </w:pPr>
+            <w:r>
+              <w:rPr>
+                <w:rFonts w:eastAsiaTheme="minorHAnsi"/>
+              </w:rPr>
+              <w:t>Loaded die returns higher than regular</w:t>
+            </w:r>
+          </w:p>
+        </w:tc>
+        <w:tc>
+          <w:tcPr>
+            <w:tcW w:w="3686" w:type="dxa"/>
+          </w:tcPr>
+          <w:p>
+            <w:pPr>
+              <w:jc w:val="left"/>
+              <w:rPr>
+                <w:rFonts w:eastAsiaTheme="minorHAnsi"/>
+              </w:rPr>
+            </w:pPr>
+            <w:r>
+              <w:rPr>
+                <w:rFonts w:eastAsiaTheme="minorHAnsi"/>
+              </w:rPr>
+              <w:t>Loaded die returns the same as regular die; solved by making function virtual</w:t>
+            </w:r>
+          </w:p>
+        </w:tc>
+      </w:tr>
+      <w:tr>
+        <w:tc>
+          <w:tcPr>
+            <w:tcW w:w="2127" w:type="dxa"/>
+          </w:tcPr>
+          <w:p>
+            <w:pPr>
+              <w:jc w:val="left"/>
+              <w:rPr>
+                <w:rFonts w:eastAsiaTheme="minorHAnsi"/>
+              </w:rPr>
+            </w:pPr>
+            <w:r>
+              <w:rPr>
+                <w:rFonts w:eastAsiaTheme="minorHAnsi"/>
+              </w:rPr>
+              <w:t>Loaded die wins every time</w:t>
+            </w:r>
+            <w:r>
+              <w:rPr>
+                <w:rFonts w:eastAsiaTheme="minorHAnsi"/>
+              </w:rPr>
+              <w:t xml:space="preserve"> rounds &gt; 3000ish, even with a d100</w:t>
+            </w:r>
+          </w:p>
+        </w:tc>
+        <w:tc>
+          <w:tcPr>
+            <w:tcW w:w="1134" w:type="dxa"/>
+          </w:tcPr>
+          <w:p>
+            <w:pPr>
+              <w:jc w:val="left"/>
+              <w:rPr>
+                <w:rFonts w:eastAsiaTheme="minorHAnsi"/>
+              </w:rPr>
+            </w:pPr>
+            <w:r>
+              <w:rPr>
+                <w:rFonts w:eastAsiaTheme="minorHAnsi" w:hint="eastAsia"/>
+              </w:rPr>
+              <w:t>-</w:t>
+            </w:r>
+          </w:p>
+        </w:tc>
+        <w:tc>
+          <w:tcPr>
+            <w:tcW w:w="1559" w:type="dxa"/>
+          </w:tcPr>
+          <w:p>
+            <w:pPr>
+              <w:jc w:val="left"/>
+              <w:rPr>
+                <w:rFonts w:eastAsiaTheme="minorHAnsi"/>
+              </w:rPr>
+            </w:pPr>
+            <w:r>
+              <w:rPr>
+                <w:rFonts w:eastAsiaTheme="minorHAnsi"/>
+              </w:rPr>
+              <w:t>-</w:t>
+            </w:r>
+          </w:p>
+        </w:tc>
+        <w:tc>
+          <w:tcPr>
+            <w:tcW w:w="1701" w:type="dxa"/>
+          </w:tcPr>
+          <w:p>
+            <w:pPr>
+              <w:jc w:val="left"/>
+              <w:rPr>
+                <w:rFonts w:eastAsiaTheme="minorHAnsi"/>
+              </w:rPr>
+            </w:pPr>
+            <w:r>
+              <w:rPr>
+                <w:rFonts w:eastAsiaTheme="minorHAnsi"/>
+              </w:rPr>
+              <w:t xml:space="preserve">Loaded die wins every time rounds &gt; </w:t>
+            </w:r>
+            <w:r>
+              <w:rPr>
+                <w:rFonts w:eastAsiaTheme="minorHAnsi"/>
+              </w:rPr>
+              <w:t>30</w:t>
+            </w:r>
+            <w:r>
+              <w:rPr>
+                <w:rFonts w:eastAsiaTheme="minorHAnsi"/>
+              </w:rPr>
+              <w:t>00ish</w:t>
+            </w:r>
+          </w:p>
+        </w:tc>
+        <w:tc>
+          <w:tcPr>
+            <w:tcW w:w="3686" w:type="dxa"/>
+          </w:tcPr>
+          <w:p>
+            <w:pPr>
+              <w:jc w:val="left"/>
+              <w:rPr>
+                <w:rFonts w:eastAsiaTheme="minorHAnsi"/>
+              </w:rPr>
+            </w:pPr>
+            <w:r>
+              <w:rPr>
+                <w:rFonts w:eastAsiaTheme="minorHAnsi"/>
+              </w:rPr>
+              <w:t>Loaded die wins consistently even with a d100</w:t>
+            </w:r>
+            <w:r>
+              <w:rPr>
+                <w:rFonts w:eastAsiaTheme="minorHAnsi"/>
+              </w:rPr>
+              <w:t xml:space="preserve"> when rounds &gt; 3000ish</w:t>
+            </w:r>
+          </w:p>
+        </w:tc>
+      </w:tr>
+      <w:tr>
+        <w:tc>
+          <w:tcPr>
+            <w:tcW w:w="2127" w:type="dxa"/>
+          </w:tcPr>
+          <w:p>
+            <w:pPr>
+              <w:jc w:val="left"/>
+              <w:rPr>
+                <w:rFonts w:eastAsiaTheme="minorHAnsi"/>
+              </w:rPr>
+            </w:pPr>
+            <w:r>
+              <w:rPr>
+                <w:rFonts w:eastAsiaTheme="minorHAnsi"/>
+              </w:rPr>
+              <w:t>Loaded die only rolls 2 on a d2</w:t>
+            </w:r>
+          </w:p>
+        </w:tc>
+        <w:tc>
+          <w:tcPr>
+            <w:tcW w:w="1134" w:type="dxa"/>
+          </w:tcPr>
+          <w:p>
+            <w:pPr>
+              <w:jc w:val="left"/>
+              <w:rPr>
+                <w:rFonts w:eastAsiaTheme="minorHAnsi"/>
+              </w:rPr>
+            </w:pPr>
+            <w:r>
+              <w:rPr>
+                <w:rFonts w:eastAsiaTheme="minorHAnsi" w:hint="eastAsia"/>
+              </w:rPr>
+              <w:t>-</w:t>
+            </w:r>
+          </w:p>
+        </w:tc>
+        <w:tc>
+          <w:tcPr>
+            <w:tcW w:w="1559" w:type="dxa"/>
+          </w:tcPr>
+          <w:p>
+            <w:pPr>
+              <w:jc w:val="left"/>
+              <w:rPr>
+                <w:rFonts w:eastAsiaTheme="minorHAnsi"/>
+              </w:rPr>
+            </w:pPr>
+            <w:proofErr w:type="spellStart"/>
+            <w:proofErr w:type="gramStart"/>
+            <w:r>
+              <w:rPr>
+                <w:rFonts w:eastAsiaTheme="minorHAnsi"/>
+              </w:rPr>
+              <w:t>rollDie</w:t>
+            </w:r>
+            <w:proofErr w:type="spellEnd"/>
+            <w:r>
+              <w:rPr>
+                <w:rFonts w:eastAsiaTheme="minorHAnsi"/>
+              </w:rPr>
+              <w:t>(</w:t>
+            </w:r>
+            <w:proofErr w:type="gramEnd"/>
+            <w:r>
+              <w:rPr>
+                <w:rFonts w:eastAsiaTheme="minorHAnsi"/>
+              </w:rPr>
+              <w:t>)</w:t>
+            </w:r>
+          </w:p>
+        </w:tc>
+        <w:tc>
+          <w:tcPr>
+            <w:tcW w:w="1701" w:type="dxa"/>
+          </w:tcPr>
+          <w:p>
+            <w:pPr>
+              <w:jc w:val="left"/>
+              <w:rPr>
+                <w:rFonts w:eastAsiaTheme="minorHAnsi"/>
+              </w:rPr>
+            </w:pPr>
+            <w:r>
+              <w:rPr>
+                <w:rFonts w:eastAsiaTheme="minorHAnsi"/>
+              </w:rPr>
+              <w:t>Ant teleports to opposite side</w:t>
+            </w:r>
+          </w:p>
+        </w:tc>
+        <w:tc>
+          <w:tcPr>
+            <w:tcW w:w="3686" w:type="dxa"/>
+          </w:tcPr>
+          <w:p>
+            <w:pPr>
+              <w:jc w:val="left"/>
+              <w:rPr>
+                <w:rFonts w:eastAsiaTheme="minorHAnsi"/>
+              </w:rPr>
+            </w:pPr>
+            <w:r>
+              <w:rPr>
+                <w:rFonts w:eastAsiaTheme="minorHAnsi"/>
+              </w:rPr>
+              <w:t>Loaded die only rolls 2 on a d2</w:t>
+            </w:r>
+          </w:p>
+        </w:tc>
+      </w:tr>
+    </w:tbl>
+    <w:p>
+      <w:pPr>
         <w:rPr>
           <w:rFonts w:hint="eastAsia"/>
         </w:rPr>
-        <w:t>I</w:t>
-      </w:r>
-      <w:r>
-        <w:t>nput validation (user enters too high, too low, zero, decimal, letters)</w:t>
-      </w:r>
-    </w:p>
-    <w:p>
-      <w:r>
-        <w:rPr>
-          <w:rFonts w:hint="eastAsia"/>
-        </w:rPr>
-        <w:t>L</w:t>
-      </w:r>
-      <w:r>
-        <w:t>oaded die wins long term</w:t>
-      </w:r>
-    </w:p>
-    <w:p>
-      <w:r>
-        <w:t xml:space="preserve">You need to include test results using different combinations of Die and </w:t>
-      </w:r>
-      <w:proofErr w:type="spellStart"/>
-      <w:r>
-        <w:t>LoadedDie</w:t>
-      </w:r>
-      <w:proofErr w:type="spellEnd"/>
-      <w:r>
-        <w:t xml:space="preserve"> for each player and different numbers of sides for each player in the test plan table in the reflection document</w:t>
-      </w:r>
-    </w:p>
-    <w:p/>
-    <w:p/>
-    <w:p>
+      </w:pPr>
+    </w:p>
+    <w:p>
+      <w:pPr>
+        <w:widowControl/>
+        <w:jc w:val="left"/>
+        <w:rPr>
+          <w:b/>
+        </w:rPr>
+      </w:pPr>
+      <w:r>
+        <w:rPr>
+          <w:b/>
+        </w:rPr>
+        <w:br w:type="page"/>
+      </w:r>
+    </w:p>
+    <w:p>
+      <w:pPr>
+        <w:rPr>
+          <w:u w:val="single"/>
+        </w:rPr>
+      </w:pPr>
       <w:r>
         <w:rPr>
           <w:rFonts w:hint="eastAsia"/>
           <w:b/>
-        </w:rPr>
+          <w:u w:val="single"/>
+        </w:rPr>
+        <w:lastRenderedPageBreak/>
         <w:t>R</w:t>
       </w:r>
       <w:r>
         <w:rPr>
           <w:b/>
+          <w:u w:val="single"/>
         </w:rPr>
         <w:t>eflection</w:t>
       </w:r>
+      <w:bookmarkStart w:id="0" w:name="_GoBack"/>
+      <w:bookmarkEnd w:id="0"/>
     </w:p>
     <w:p>
       <w:r>
@@ -712,10 +2262,17 @@
       </w:r>
     </w:p>
     <w:p>
-      <w:r>
+      <w:pPr>
         <w:rPr>
           <w:rFonts w:hint="eastAsia"/>
         </w:rPr>
+      </w:pPr>
+    </w:p>
+    <w:p>
+      <w:r>
+        <w:rPr>
+          <w:rFonts w:hint="eastAsia"/>
+        </w:rPr>
         <w:t>I</w:t>
       </w:r>
       <w:r>
@@ -723,67 +2280,93 @@
       </w:r>
     </w:p>
     <w:p>
-      <w:r>
-        <w:tab/>
+      <w:pPr>
+        <w:pStyle w:val="ListParagraph"/>
+        <w:numPr>
+          <w:ilvl w:val="0"/>
+          <w:numId w:val="2"/>
+        </w:numPr>
+        <w:ind w:leftChars="0"/>
+      </w:pPr>
+      <w:r>
         <w:t>Die: flag for whether loaded or not</w:t>
       </w:r>
-    </w:p>
-    <w:p>
+      <w:r>
+        <w:t xml:space="preserve">, in order to accurately report whether the die was loaded or not in the score printout </w:t>
+      </w:r>
+    </w:p>
+    <w:p>
+      <w:pPr>
+        <w:pStyle w:val="ListParagraph"/>
+        <w:numPr>
+          <w:ilvl w:val="0"/>
+          <w:numId w:val="2"/>
+        </w:numPr>
+        <w:ind w:leftChars="0"/>
+      </w:pPr>
+      <w:r>
+        <w:t>Game: Die to Die pointer</w:t>
+      </w:r>
+      <w:r>
+        <w:t>. I initially tried instantiating die for each player in the Game constructor and then using setters to set die sides/loaded status, but it got confusing quite quickly and ended up being easier to just use pointers and instantiate the right type of die as it was needed.</w:t>
+      </w:r>
+    </w:p>
+    <w:p/>
+    <w:p>
+      <w:pPr>
+        <w:rPr>
+          <w:rFonts w:hint="eastAsia"/>
+        </w:rPr>
+      </w:pPr>
+      <w:r>
+        <w:t xml:space="preserve">I had trouble getting the overloaded function to work with a pointer: die was getting created, and the </w:t>
+      </w:r>
+      <w:proofErr w:type="spellStart"/>
+      <w:r>
+        <w:t>getLoaded</w:t>
+      </w:r>
+      <w:proofErr w:type="spellEnd"/>
+      <w:r>
+        <w:t xml:space="preserve"> flag was correctly reporting whether it was loaded or not, but</w:t>
+      </w:r>
+      <w:r>
+        <w:t xml:space="preserve"> the</w:t>
+      </w:r>
       <w:r>
         <w:t xml:space="preserve"> </w:t>
       </w:r>
       <w:r>
-        <w:tab/>
-        <w:t>Game: Die to Die pointer</w:t>
-      </w:r>
-    </w:p>
-    <w:p>
-      <w:r>
-        <w:tab/>
-        <w:t>Game: flag for checking memory allocation for die</w:t>
-      </w:r>
-    </w:p>
-    <w:p/>
-    <w:p>
-      <w:r>
-        <w:t xml:space="preserve">I had trouble getting the overloaded function to work with a pointer: die was getting created, and the </w:t>
-      </w:r>
-      <w:proofErr w:type="spellStart"/>
-      <w:r>
-        <w:t>getLoaded</w:t>
-      </w:r>
-      <w:proofErr w:type="spellEnd"/>
-      <w:r>
-        <w:t xml:space="preserve"> flag was correctly reporting whether it was loaded or not, but </w:t>
-      </w:r>
-      <w:proofErr w:type="spellStart"/>
-      <w:r>
-        <w:t>locaded</w:t>
-      </w:r>
-      <w:proofErr w:type="spellEnd"/>
-      <w:r>
-        <w:t xml:space="preserve"> die were still using the regular Die </w:t>
-      </w:r>
-      <w:proofErr w:type="spellStart"/>
-      <w:r>
-        <w:t>rool</w:t>
-      </w:r>
-      <w:proofErr w:type="spellEnd"/>
-      <w:r>
-        <w:t xml:space="preserve"> function. Solved with virtual.</w:t>
-      </w:r>
-    </w:p>
-    <w:p>
-      <w:r>
-        <w:t xml:space="preserve"> </w:t>
-      </w:r>
-    </w:p>
-    <w:p>
-      <w:r>
-        <w:t>describe changes from original design - describe problems encountered and solutions</w:t>
+        <w:t>loaded</w:t>
+      </w:r>
+      <w:r>
+        <w:t xml:space="preserve"> die </w:t>
+      </w:r>
+      <w:proofErr w:type="gramStart"/>
+      <w:r>
+        <w:t>were</w:t>
+      </w:r>
+      <w:proofErr w:type="gramEnd"/>
+      <w:r>
+        <w:t xml:space="preserve"> still using the regular </w:t>
+      </w:r>
+      <w:r>
+        <w:t>d</w:t>
+      </w:r>
+      <w:r>
+        <w:t xml:space="preserve">ie </w:t>
+      </w:r>
+      <w:r>
+        <w:t>roll</w:t>
+      </w:r>
+      <w:r>
+        <w:t xml:space="preserve"> function.</w:t>
+      </w:r>
+      <w:r>
+        <w:t xml:space="preserve"> I eventually figured out to “override” a base class function with a derived class’s function, it needs to be declared as virtual.</w:t>
       </w:r>
     </w:p>
     <w:sectPr>
+      <w:headerReference w:type="default" r:id="rId7"/>
       <w:pgSz w:w="11906" w:h="16838"/>
       <w:pgMar w:top="1985" w:right="1701" w:bottom="1701" w:left="1701" w:header="851" w:footer="992" w:gutter="0"/>
       <w:cols w:space="425"/>
@@ -793,9 +2376,201 @@
 </w:document>
 </file>
 
+<file path=word/endnotes.xml><?xml version="1.0" encoding="utf-8"?>
+<w:endnotes xmlns:wpc="http://schemas.microsoft.com/office/word/2010/wordprocessingCanvas" xmlns:cx="http://schemas.microsoft.com/office/drawing/2014/chartex" xmlns:cx1="http://schemas.microsoft.com/office/drawing/2015/9/8/chartex" xmlns:cx2="http://schemas.microsoft.com/office/drawing/2015/10/21/chartex" xmlns:cx3="http://schemas.microsoft.com/office/drawing/2016/5/9/chartex" xmlns:cx4="http://schemas.microsoft.com/office/drawing/2016/5/10/chartex" xmlns:cx5="http://schemas.microsoft.com/office/drawing/2016/5/11/chartex" xmlns:cx6="http://schemas.microsoft.com/office/drawing/2016/5/12/chartex" xmlns:cx7="http://schemas.microsoft.com/office/drawing/2016/5/13/chartex" xmlns:cx8="http://schemas.microsoft.com/office/drawing/2016/5/14/chartex" xmlns:mc="http://schemas.openxmlformats.org/markup-compatibility/2006" xmlns:aink="http://schemas.microsoft.com/office/drawing/2016/ink" xmlns:am3d="http://schemas.microsoft.com/office/drawing/2017/model3d" xmlns:o="urn:schemas-microsoft-com:office:office" xmlns:r="http://schemas.openxmlformats.org/officeDocument/2006/relationships" xmlns:m="http://schemas.openxmlformats.org/officeDocument/2006/math" xmlns:v="urn:schemas-microsoft-com:vml" xmlns:wp14="http://schemas.microsoft.com/office/word/2010/wordprocessingDrawing" xmlns:wp="http://schemas.openxmlformats.org/drawingml/2006/wordprocessingDrawing" xmlns:w10="urn:schemas-microsoft-com:office:word" xmlns:w="http://schemas.openxmlformats.org/wordprocessingml/2006/main" xmlns:w14="http://schemas.microsoft.com/office/word/2010/wordml" xmlns:w15="http://schemas.microsoft.com/office/word/2012/wordml" xmlns:w16cid="http://schemas.microsoft.com/office/word/2016/wordml/cid" xmlns:w16se="http://schemas.microsoft.com/office/word/2015/wordml/symex" xmlns:wpg="http://schemas.microsoft.com/office/word/2010/wordprocessingGroup" xmlns:wpi="http://schemas.microsoft.com/office/word/2010/wordprocessingInk" xmlns:wne="http://schemas.microsoft.com/office/word/2006/wordml" xmlns:wps="http://schemas.microsoft.com/office/word/2010/wordprocessingShape" mc:Ignorable="w14 w15 w16se w16cid wp14">
+  <w:endnote w:type="separator" w:id="-1">
+    <w:p>
+      <w:r>
+        <w:separator/>
+      </w:r>
+    </w:p>
+  </w:endnote>
+  <w:endnote w:type="continuationSeparator" w:id="0">
+    <w:p>
+      <w:r>
+        <w:continuationSeparator/>
+      </w:r>
+    </w:p>
+  </w:endnote>
+</w:endnotes>
+</file>
+
+<file path=word/footnotes.xml><?xml version="1.0" encoding="utf-8"?>
+<w:footnotes xmlns:wpc="http://schemas.microsoft.com/office/word/2010/wordprocessingCanvas" xmlns:cx="http://schemas.microsoft.com/office/drawing/2014/chartex" xmlns:cx1="http://schemas.microsoft.com/office/drawing/2015/9/8/chartex" xmlns:cx2="http://schemas.microsoft.com/office/drawing/2015/10/21/chartex" xmlns:cx3="http://schemas.microsoft.com/office/drawing/2016/5/9/chartex" xmlns:cx4="http://schemas.microsoft.com/office/drawing/2016/5/10/chartex" xmlns:cx5="http://schemas.microsoft.com/office/drawing/2016/5/11/chartex" xmlns:cx6="http://schemas.microsoft.com/office/drawing/2016/5/12/chartex" xmlns:cx7="http://schemas.microsoft.com/office/drawing/2016/5/13/chartex" xmlns:cx8="http://schemas.microsoft.com/office/drawing/2016/5/14/chartex" xmlns:mc="http://schemas.openxmlformats.org/markup-compatibility/2006" xmlns:aink="http://schemas.microsoft.com/office/drawing/2016/ink" xmlns:am3d="http://schemas.microsoft.com/office/drawing/2017/model3d" xmlns:o="urn:schemas-microsoft-com:office:office" xmlns:r="http://schemas.openxmlformats.org/officeDocument/2006/relationships" xmlns:m="http://schemas.openxmlformats.org/officeDocument/2006/math" xmlns:v="urn:schemas-microsoft-com:vml" xmlns:wp14="http://schemas.microsoft.com/office/word/2010/wordprocessingDrawing" xmlns:wp="http://schemas.openxmlformats.org/drawingml/2006/wordprocessingDrawing" xmlns:w10="urn:schemas-microsoft-com:office:word" xmlns:w="http://schemas.openxmlformats.org/wordprocessingml/2006/main" xmlns:w14="http://schemas.microsoft.com/office/word/2010/wordml" xmlns:w15="http://schemas.microsoft.com/office/word/2012/wordml" xmlns:w16cid="http://schemas.microsoft.com/office/word/2016/wordml/cid" xmlns:w16se="http://schemas.microsoft.com/office/word/2015/wordml/symex" xmlns:wpg="http://schemas.microsoft.com/office/word/2010/wordprocessingGroup" xmlns:wpi="http://schemas.microsoft.com/office/word/2010/wordprocessingInk" xmlns:wne="http://schemas.microsoft.com/office/word/2006/wordml" xmlns:wps="http://schemas.microsoft.com/office/word/2010/wordprocessingShape" mc:Ignorable="w14 w15 w16se w16cid wp14">
+  <w:footnote w:type="separator" w:id="-1">
+    <w:p>
+      <w:r>
+        <w:separator/>
+      </w:r>
+    </w:p>
+  </w:footnote>
+  <w:footnote w:type="continuationSeparator" w:id="0">
+    <w:p>
+      <w:r>
+        <w:continuationSeparator/>
+      </w:r>
+    </w:p>
+  </w:footnote>
+</w:footnotes>
+</file>
+
+<file path=word/header1.xml><?xml version="1.0" encoding="utf-8"?>
+<w:hdr xmlns:wpc="http://schemas.microsoft.com/office/word/2010/wordprocessingCanvas" xmlns:cx="http://schemas.microsoft.com/office/drawing/2014/chartex" xmlns:cx1="http://schemas.microsoft.com/office/drawing/2015/9/8/chartex" xmlns:cx2="http://schemas.microsoft.com/office/drawing/2015/10/21/chartex" xmlns:cx3="http://schemas.microsoft.com/office/drawing/2016/5/9/chartex" xmlns:cx4="http://schemas.microsoft.com/office/drawing/2016/5/10/chartex" xmlns:cx5="http://schemas.microsoft.com/office/drawing/2016/5/11/chartex" xmlns:cx6="http://schemas.microsoft.com/office/drawing/2016/5/12/chartex" xmlns:cx7="http://schemas.microsoft.com/office/drawing/2016/5/13/chartex" xmlns:cx8="http://schemas.microsoft.com/office/drawing/2016/5/14/chartex" xmlns:mc="http://schemas.openxmlformats.org/markup-compatibility/2006" xmlns:aink="http://schemas.microsoft.com/office/drawing/2016/ink" xmlns:am3d="http://schemas.microsoft.com/office/drawing/2017/model3d" xmlns:o="urn:schemas-microsoft-com:office:office" xmlns:r="http://schemas.openxmlformats.org/officeDocument/2006/relationships" xmlns:m="http://schemas.openxmlformats.org/officeDocument/2006/math" xmlns:v="urn:schemas-microsoft-com:vml" xmlns:wp14="http://schemas.microsoft.com/office/word/2010/wordprocessingDrawing" xmlns:wp="http://schemas.openxmlformats.org/drawingml/2006/wordprocessingDrawing" xmlns:w10="urn:schemas-microsoft-com:office:word" xmlns:w="http://schemas.openxmlformats.org/wordprocessingml/2006/main" xmlns:w14="http://schemas.microsoft.com/office/word/2010/wordml" xmlns:w15="http://schemas.microsoft.com/office/word/2012/wordml" xmlns:w16cid="http://schemas.microsoft.com/office/word/2016/wordml/cid" xmlns:w16se="http://schemas.microsoft.com/office/word/2015/wordml/symex" xmlns:wpg="http://schemas.microsoft.com/office/word/2010/wordprocessingGroup" xmlns:wpi="http://schemas.microsoft.com/office/word/2010/wordprocessingInk" xmlns:wne="http://schemas.microsoft.com/office/word/2006/wordml" xmlns:wps="http://schemas.microsoft.com/office/word/2010/wordprocessingShape" mc:Ignorable="w14 w15 w16se w16cid wp14">
+  <w:p>
+    <w:pPr>
+      <w:pStyle w:val="Header"/>
+      <w:wordWrap w:val="0"/>
+      <w:jc w:val="right"/>
+    </w:pPr>
+    <w:r>
+      <w:rPr>
+        <w:rFonts w:hint="eastAsia"/>
+      </w:rPr>
+      <w:t>A</w:t>
+    </w:r>
+    <w:r>
+      <w:t>ndrew Wilson (wilsoan6)</w:t>
+    </w:r>
+  </w:p>
+  <w:p>
+    <w:pPr>
+      <w:pStyle w:val="Header"/>
+      <w:wordWrap w:val="0"/>
+      <w:jc w:val="right"/>
+    </w:pPr>
+    <w:r>
+      <w:rPr>
+        <w:rFonts w:hint="eastAsia"/>
+      </w:rPr>
+      <w:t>C</w:t>
+    </w:r>
+    <w:r>
+      <w:t>S 162-400 Winter 2019</w:t>
+    </w:r>
+  </w:p>
+  <w:p>
+    <w:pPr>
+      <w:pStyle w:val="Header"/>
+    </w:pPr>
+  </w:p>
+</w:hdr>
+</file>
+
 <file path=word/numbering.xml><?xml version="1.0" encoding="utf-8"?>
 <w:numbering xmlns:wpc="http://schemas.microsoft.com/office/word/2010/wordprocessingCanvas" xmlns:cx="http://schemas.microsoft.com/office/drawing/2014/chartex" xmlns:cx1="http://schemas.microsoft.com/office/drawing/2015/9/8/chartex" xmlns:cx2="http://schemas.microsoft.com/office/drawing/2015/10/21/chartex" xmlns:cx3="http://schemas.microsoft.com/office/drawing/2016/5/9/chartex" xmlns:cx4="http://schemas.microsoft.com/office/drawing/2016/5/10/chartex" xmlns:cx5="http://schemas.microsoft.com/office/drawing/2016/5/11/chartex" xmlns:cx6="http://schemas.microsoft.com/office/drawing/2016/5/12/chartex" xmlns:cx7="http://schemas.microsoft.com/office/drawing/2016/5/13/chartex" xmlns:cx8="http://schemas.microsoft.com/office/drawing/2016/5/14/chartex" xmlns:mc="http://schemas.openxmlformats.org/markup-compatibility/2006" xmlns:aink="http://schemas.microsoft.com/office/drawing/2016/ink" xmlns:am3d="http://schemas.microsoft.com/office/drawing/2017/model3d" xmlns:o="urn:schemas-microsoft-com:office:office" xmlns:r="http://schemas.openxmlformats.org/officeDocument/2006/relationships" xmlns:m="http://schemas.openxmlformats.org/officeDocument/2006/math" xmlns:v="urn:schemas-microsoft-com:vml" xmlns:wp14="http://schemas.microsoft.com/office/word/2010/wordprocessingDrawing" xmlns:wp="http://schemas.openxmlformats.org/drawingml/2006/wordprocessingDrawing" xmlns:w10="urn:schemas-microsoft-com:office:word" xmlns:w="http://schemas.openxmlformats.org/wordprocessingml/2006/main" xmlns:w14="http://schemas.microsoft.com/office/word/2010/wordml" xmlns:w15="http://schemas.microsoft.com/office/word/2012/wordml" xmlns:w16cid="http://schemas.microsoft.com/office/word/2016/wordml/cid" xmlns:w16se="http://schemas.microsoft.com/office/word/2015/wordml/symex" xmlns:wpg="http://schemas.microsoft.com/office/word/2010/wordprocessingGroup" xmlns:wpi="http://schemas.microsoft.com/office/word/2010/wordprocessingInk" xmlns:wne="http://schemas.microsoft.com/office/word/2006/wordml" xmlns:wps="http://schemas.microsoft.com/office/word/2010/wordprocessingShape" mc:Ignorable="w14 w15 w16se w16cid wp14">
   <w:abstractNum w:abstractNumId="0" w15:restartNumberingAfterBreak="0">
+    <w:nsid w:val="216D7D3D"/>
+    <w:multiLevelType w:val="hybridMultilevel"/>
+    <w:tmpl w:val="52366B70"/>
+    <w:lvl w:ilvl="0" w:tplc="567EB67C">
+      <w:numFmt w:val="bullet"/>
+      <w:lvlText w:val="-"/>
+      <w:lvlJc w:val="left"/>
+      <w:pPr>
+        <w:ind w:left="360" w:hanging="360"/>
+      </w:pPr>
+      <w:rPr>
+        <w:rFonts w:ascii="Yu Mincho" w:eastAsia="Yu Mincho" w:hAnsi="Yu Mincho" w:cstheme="minorBidi" w:hint="eastAsia"/>
+      </w:rPr>
+    </w:lvl>
+    <w:lvl w:ilvl="1" w:tplc="0409000B" w:tentative="1">
+      <w:start w:val="1"/>
+      <w:numFmt w:val="bullet"/>
+      <w:lvlText w:val=""/>
+      <w:lvlJc w:val="left"/>
+      <w:pPr>
+        <w:ind w:left="840" w:hanging="420"/>
+      </w:pPr>
+      <w:rPr>
+        <w:rFonts w:ascii="Wingdings" w:hAnsi="Wingdings" w:hint="default"/>
+      </w:rPr>
+    </w:lvl>
+    <w:lvl w:ilvl="2" w:tplc="0409000D" w:tentative="1">
+      <w:start w:val="1"/>
+      <w:numFmt w:val="bullet"/>
+      <w:lvlText w:val=""/>
+      <w:lvlJc w:val="left"/>
+      <w:pPr>
+        <w:ind w:left="1260" w:hanging="420"/>
+      </w:pPr>
+      <w:rPr>
+        <w:rFonts w:ascii="Wingdings" w:hAnsi="Wingdings" w:hint="default"/>
+      </w:rPr>
+    </w:lvl>
+    <w:lvl w:ilvl="3" w:tplc="04090001" w:tentative="1">
+      <w:start w:val="1"/>
+      <w:numFmt w:val="bullet"/>
+      <w:lvlText w:val=""/>
+      <w:lvlJc w:val="left"/>
+      <w:pPr>
+        <w:ind w:left="1680" w:hanging="420"/>
+      </w:pPr>
+      <w:rPr>
+        <w:rFonts w:ascii="Wingdings" w:hAnsi="Wingdings" w:hint="default"/>
+      </w:rPr>
+    </w:lvl>
+    <w:lvl w:ilvl="4" w:tplc="0409000B" w:tentative="1">
+      <w:start w:val="1"/>
+      <w:numFmt w:val="bullet"/>
+      <w:lvlText w:val=""/>
+      <w:lvlJc w:val="left"/>
+      <w:pPr>
+        <w:ind w:left="2100" w:hanging="420"/>
+      </w:pPr>
+      <w:rPr>
+        <w:rFonts w:ascii="Wingdings" w:hAnsi="Wingdings" w:hint="default"/>
+      </w:rPr>
+    </w:lvl>
+    <w:lvl w:ilvl="5" w:tplc="0409000D" w:tentative="1">
+      <w:start w:val="1"/>
+      <w:numFmt w:val="bullet"/>
+      <w:lvlText w:val=""/>
+      <w:lvlJc w:val="left"/>
+      <w:pPr>
+        <w:ind w:left="2520" w:hanging="420"/>
+      </w:pPr>
+      <w:rPr>
+        <w:rFonts w:ascii="Wingdings" w:hAnsi="Wingdings" w:hint="default"/>
+      </w:rPr>
+    </w:lvl>
+    <w:lvl w:ilvl="6" w:tplc="04090001" w:tentative="1">
+      <w:start w:val="1"/>
+      <w:numFmt w:val="bullet"/>
+      <w:lvlText w:val=""/>
+      <w:lvlJc w:val="left"/>
+      <w:pPr>
+        <w:ind w:left="2940" w:hanging="420"/>
+      </w:pPr>
+      <w:rPr>
+        <w:rFonts w:ascii="Wingdings" w:hAnsi="Wingdings" w:hint="default"/>
+      </w:rPr>
+    </w:lvl>
+    <w:lvl w:ilvl="7" w:tplc="0409000B" w:tentative="1">
+      <w:start w:val="1"/>
+      <w:numFmt w:val="bullet"/>
+      <w:lvlText w:val=""/>
+      <w:lvlJc w:val="left"/>
+      <w:pPr>
+        <w:ind w:left="3360" w:hanging="420"/>
+      </w:pPr>
+      <w:rPr>
+        <w:rFonts w:ascii="Wingdings" w:hAnsi="Wingdings" w:hint="default"/>
+      </w:rPr>
+    </w:lvl>
+    <w:lvl w:ilvl="8" w:tplc="0409000D" w:tentative="1">
+      <w:start w:val="1"/>
+      <w:numFmt w:val="bullet"/>
+      <w:lvlText w:val=""/>
+      <w:lvlJc w:val="left"/>
+      <w:pPr>
+        <w:ind w:left="3780" w:hanging="420"/>
+      </w:pPr>
+      <w:rPr>
+        <w:rFonts w:ascii="Wingdings" w:hAnsi="Wingdings" w:hint="default"/>
+      </w:rPr>
+    </w:lvl>
+  </w:abstractNum>
+  <w:abstractNum w:abstractNumId="1" w15:restartNumberingAfterBreak="0">
     <w:nsid w:val="76EC1103"/>
     <w:multiLevelType w:val="hybridMultilevel"/>
     <w:tmpl w:val="8D60478E"/>
@@ -909,6 +2684,9 @@
     </w:lvl>
   </w:abstractNum>
   <w:num w:numId="1">
+    <w:abstractNumId w:val="1"/>
+  </w:num>
+  <w:num w:numId="2">
     <w:abstractNumId w:val="0"/>
   </w:num>
 </w:numbering>
@@ -1350,6 +3128,97 @@
       <w:ind w:leftChars="400" w:left="840"/>
     </w:pPr>
   </w:style>
+  <w:style w:type="table" w:styleId="TableGrid">
+    <w:name w:val="Table Grid"/>
+    <w:basedOn w:val="TableNormal"/>
+    <w:uiPriority w:val="39"/>
+    <w:rsid w:val="000A7A06"/>
+    <w:tblPr>
+      <w:tblBorders>
+        <w:top w:val="single" w:sz="4" w:space="0" w:color="auto"/>
+        <w:left w:val="single" w:sz="4" w:space="0" w:color="auto"/>
+        <w:bottom w:val="single" w:sz="4" w:space="0" w:color="auto"/>
+        <w:right w:val="single" w:sz="4" w:space="0" w:color="auto"/>
+        <w:insideH w:val="single" w:sz="4" w:space="0" w:color="auto"/>
+        <w:insideV w:val="single" w:sz="4" w:space="0" w:color="auto"/>
+      </w:tblBorders>
+    </w:tblPr>
+  </w:style>
+  <w:style w:type="paragraph" w:styleId="Header">
+    <w:name w:val="header"/>
+    <w:basedOn w:val="Normal"/>
+    <w:link w:val="HeaderChar"/>
+    <w:uiPriority w:val="99"/>
+    <w:unhideWhenUsed/>
+    <w:rsid w:val="00CE7261"/>
+    <w:pPr>
+      <w:tabs>
+        <w:tab w:val="center" w:pos="4513"/>
+        <w:tab w:val="right" w:pos="9026"/>
+      </w:tabs>
+      <w:snapToGrid w:val="0"/>
+    </w:pPr>
+  </w:style>
+  <w:style w:type="character" w:customStyle="1" w:styleId="HeaderChar">
+    <w:name w:val="Header Char"/>
+    <w:basedOn w:val="DefaultParagraphFont"/>
+    <w:link w:val="Header"/>
+    <w:uiPriority w:val="99"/>
+    <w:rsid w:val="00CE7261"/>
+  </w:style>
+  <w:style w:type="paragraph" w:styleId="Footer">
+    <w:name w:val="footer"/>
+    <w:basedOn w:val="Normal"/>
+    <w:link w:val="FooterChar"/>
+    <w:uiPriority w:val="99"/>
+    <w:unhideWhenUsed/>
+    <w:rsid w:val="00CE7261"/>
+    <w:pPr>
+      <w:tabs>
+        <w:tab w:val="center" w:pos="4513"/>
+        <w:tab w:val="right" w:pos="9026"/>
+      </w:tabs>
+      <w:snapToGrid w:val="0"/>
+    </w:pPr>
+  </w:style>
+  <w:style w:type="character" w:customStyle="1" w:styleId="FooterChar">
+    <w:name w:val="Footer Char"/>
+    <w:basedOn w:val="DefaultParagraphFont"/>
+    <w:link w:val="Footer"/>
+    <w:uiPriority w:val="99"/>
+    <w:rsid w:val="00CE7261"/>
+  </w:style>
+  <w:style w:type="paragraph" w:styleId="Title">
+    <w:name w:val="Title"/>
+    <w:basedOn w:val="Normal"/>
+    <w:next w:val="Normal"/>
+    <w:link w:val="TitleChar"/>
+    <w:uiPriority w:val="10"/>
+    <w:qFormat/>
+    <w:rsid w:val="00CE7261"/>
+    <w:pPr>
+      <w:spacing w:before="240" w:after="120"/>
+      <w:jc w:val="center"/>
+      <w:outlineLvl w:val="0"/>
+    </w:pPr>
+    <w:rPr>
+      <w:rFonts w:asciiTheme="majorHAnsi" w:eastAsiaTheme="majorEastAsia" w:hAnsiTheme="majorHAnsi" w:cstheme="majorBidi"/>
+      <w:sz w:val="32"/>
+      <w:szCs w:val="32"/>
+    </w:rPr>
+  </w:style>
+  <w:style w:type="character" w:customStyle="1" w:styleId="TitleChar">
+    <w:name w:val="Title Char"/>
+    <w:basedOn w:val="DefaultParagraphFont"/>
+    <w:link w:val="Title"/>
+    <w:uiPriority w:val="10"/>
+    <w:rsid w:val="00CE7261"/>
+    <w:rPr>
+      <w:rFonts w:asciiTheme="majorHAnsi" w:eastAsiaTheme="majorEastAsia" w:hAnsiTheme="majorHAnsi" w:cstheme="majorBidi"/>
+      <w:sz w:val="32"/>
+      <w:szCs w:val="32"/>
+    </w:rPr>
+  </w:style>
 </w:styles>
 </file>
 

</xml_diff>